<commit_message>
Agregado Veer Incompleta Doc de Mod de CU
Agrega el documento de modelo de CU al repo, esta incompleto. Ademas cambie algunas cosas del doc de especificacion de requerimientos y tambien movi de lugar la carpeta de Especificacion de CU.
</commit_message>
<xml_diff>
--- a/Requerimientos/Especificacion de Requerimientos/Especificación de Requerimientos.docx
+++ b/Requerimientos/Especificacion de Requerimientos/Especificación de Requerimientos.docx
@@ -3476,8 +3476,6 @@
               </w:rPr>
               <w:t>Ubicación</w:t>
             </w:r>
-            <w:bookmarkStart w:id="1" w:name="_GoBack"/>
-            <w:bookmarkEnd w:id="1"/>
             <w:r>
               <w:rPr>
                 <w:noProof/>
@@ -5281,35 +5279,35 @@
       <w:pPr>
         <w:pStyle w:val="PSI-Ttulo1"/>
       </w:pPr>
-      <w:bookmarkStart w:id="2" w:name="_Toc228449306"/>
-      <w:bookmarkStart w:id="3" w:name="_Toc234401294"/>
-      <w:bookmarkStart w:id="4" w:name="_Toc234647510"/>
-      <w:bookmarkStart w:id="5" w:name="_Toc235007263"/>
-      <w:bookmarkStart w:id="6" w:name="_Toc235009550"/>
-      <w:bookmarkStart w:id="7" w:name="_Toc493468348"/>
+      <w:bookmarkStart w:id="1" w:name="_Toc228449306"/>
+      <w:bookmarkStart w:id="2" w:name="_Toc234401294"/>
+      <w:bookmarkStart w:id="3" w:name="_Toc234647510"/>
+      <w:bookmarkStart w:id="4" w:name="_Toc235007263"/>
+      <w:bookmarkStart w:id="5" w:name="_Toc235009550"/>
+      <w:bookmarkStart w:id="6" w:name="_Toc493468348"/>
       <w:r>
         <w:t>Introducción</w:t>
       </w:r>
+      <w:bookmarkEnd w:id="1"/>
       <w:bookmarkEnd w:id="2"/>
       <w:bookmarkEnd w:id="3"/>
       <w:bookmarkEnd w:id="4"/>
       <w:bookmarkEnd w:id="5"/>
       <w:bookmarkEnd w:id="6"/>
+    </w:p>
+    <w:p>
+      <w:pPr>
+        <w:pStyle w:val="PSI-Ttulo2"/>
+      </w:pPr>
+      <w:bookmarkStart w:id="7" w:name="_Toc235007264"/>
+      <w:bookmarkStart w:id="8" w:name="_Toc235009551"/>
+      <w:bookmarkStart w:id="9" w:name="_Toc493468349"/>
+      <w:r>
+        <w:t>Propósito</w:t>
+      </w:r>
       <w:bookmarkEnd w:id="7"/>
-    </w:p>
-    <w:p>
-      <w:pPr>
-        <w:pStyle w:val="PSI-Ttulo2"/>
-      </w:pPr>
-      <w:bookmarkStart w:id="8" w:name="_Toc235007264"/>
-      <w:bookmarkStart w:id="9" w:name="_Toc235009551"/>
-      <w:bookmarkStart w:id="10" w:name="_Toc493468349"/>
-      <w:r>
-        <w:t>Propósito</w:t>
-      </w:r>
       <w:bookmarkEnd w:id="8"/>
       <w:bookmarkEnd w:id="9"/>
-      <w:bookmarkEnd w:id="10"/>
       <w:r>
         <w:t xml:space="preserve"> </w:t>
       </w:r>
@@ -5401,62 +5399,62 @@
       <w:pPr>
         <w:pStyle w:val="PSI-Ttulo2"/>
       </w:pPr>
-      <w:bookmarkStart w:id="11" w:name="_Toc235007265"/>
-      <w:bookmarkStart w:id="12" w:name="_Toc235009552"/>
-      <w:bookmarkStart w:id="13" w:name="_Toc493468350"/>
+      <w:bookmarkStart w:id="10" w:name="_Toc235007265"/>
+      <w:bookmarkStart w:id="11" w:name="_Toc235009552"/>
+      <w:bookmarkStart w:id="12" w:name="_Toc493468350"/>
       <w:r>
         <w:t>Visión General</w:t>
       </w:r>
+      <w:bookmarkEnd w:id="10"/>
       <w:bookmarkEnd w:id="11"/>
       <w:bookmarkEnd w:id="12"/>
+    </w:p>
+    <w:p>
+      <w:pPr>
+        <w:pStyle w:val="PSI-Normal"/>
+      </w:pPr>
+      <w:r>
+        <w:t xml:space="preserve">Este documento está organizado de tal manera que se pueda entender en primer medida el problema al que se </w:t>
+      </w:r>
+      <w:r>
+        <w:t>está</w:t>
+      </w:r>
+      <w:r>
+        <w:t xml:space="preserve"> respondiendo. Luego, que solución se plantea. Y por último, las funcionalidades con las que contaría el futuro software a desarrollar, representadas por los casos de uso y su posterior descripción de requerimientos.</w:t>
+      </w:r>
+    </w:p>
+    <w:p>
+      <w:pPr>
+        <w:pStyle w:val="PSI-Ttulo2"/>
+      </w:pPr>
+    </w:p>
+    <w:p>
+      <w:pPr>
+        <w:pStyle w:val="PSI-Ttulo1"/>
+      </w:pPr>
+      <w:bookmarkStart w:id="13" w:name="_Toc235007266"/>
+      <w:bookmarkStart w:id="14" w:name="_Toc235009553"/>
+      <w:bookmarkStart w:id="15" w:name="_Toc493468351"/>
+      <w:r>
+        <w:t>Descripción General</w:t>
+      </w:r>
       <w:bookmarkEnd w:id="13"/>
-    </w:p>
-    <w:p>
-      <w:pPr>
-        <w:pStyle w:val="PSI-Normal"/>
-      </w:pPr>
-      <w:r>
-        <w:t xml:space="preserve">Este documento está organizado de tal manera que se pueda entender en primer medida el problema al que se </w:t>
-      </w:r>
-      <w:r>
-        <w:t>está</w:t>
-      </w:r>
-      <w:r>
-        <w:t xml:space="preserve"> respondiendo. Luego, que solución se plantea. Y por último, las funcionalidades con las que contaría el futuro software a desarrollar, representadas por los casos de uso y su posterior descripción de requerimientos.</w:t>
-      </w:r>
-    </w:p>
-    <w:p>
-      <w:pPr>
-        <w:pStyle w:val="PSI-Ttulo2"/>
-      </w:pPr>
-    </w:p>
-    <w:p>
-      <w:pPr>
-        <w:pStyle w:val="PSI-Ttulo1"/>
-      </w:pPr>
-      <w:bookmarkStart w:id="14" w:name="_Toc235007266"/>
-      <w:bookmarkStart w:id="15" w:name="_Toc235009553"/>
-      <w:bookmarkStart w:id="16" w:name="_Toc493468351"/>
-      <w:r>
-        <w:t>Descripción General</w:t>
-      </w:r>
       <w:bookmarkEnd w:id="14"/>
       <w:bookmarkEnd w:id="15"/>
+    </w:p>
+    <w:p>
+      <w:pPr>
+        <w:pStyle w:val="PSI-Ttulo2"/>
+      </w:pPr>
+      <w:bookmarkStart w:id="16" w:name="_Toc235007268"/>
+      <w:bookmarkStart w:id="17" w:name="_Toc235009554"/>
+      <w:bookmarkStart w:id="18" w:name="_Toc493468352"/>
+      <w:r>
+        <w:t>Funciones del Producto</w:t>
+      </w:r>
       <w:bookmarkEnd w:id="16"/>
-    </w:p>
-    <w:p>
-      <w:pPr>
-        <w:pStyle w:val="PSI-Ttulo2"/>
-      </w:pPr>
-      <w:bookmarkStart w:id="17" w:name="_Toc235007268"/>
-      <w:bookmarkStart w:id="18" w:name="_Toc235009554"/>
-      <w:bookmarkStart w:id="19" w:name="_Toc493468352"/>
-      <w:r>
-        <w:t>Funciones del Producto</w:t>
-      </w:r>
       <w:bookmarkEnd w:id="17"/>
       <w:bookmarkEnd w:id="18"/>
-      <w:bookmarkEnd w:id="19"/>
     </w:p>
     <w:p>
       <w:pPr>
@@ -5551,15 +5549,15 @@
       <w:pPr>
         <w:pStyle w:val="PSI-Ttulo2"/>
       </w:pPr>
-      <w:bookmarkStart w:id="20" w:name="_Toc235007269"/>
-      <w:bookmarkStart w:id="21" w:name="_Toc235009555"/>
-      <w:bookmarkStart w:id="22" w:name="_Toc493468353"/>
+      <w:bookmarkStart w:id="19" w:name="_Toc235007269"/>
+      <w:bookmarkStart w:id="20" w:name="_Toc235009555"/>
+      <w:bookmarkStart w:id="21" w:name="_Toc493468353"/>
       <w:r>
         <w:t>Característica del Usuario</w:t>
       </w:r>
+      <w:bookmarkEnd w:id="19"/>
       <w:bookmarkEnd w:id="20"/>
       <w:bookmarkEnd w:id="21"/>
-      <w:bookmarkEnd w:id="22"/>
     </w:p>
     <w:p>
       <w:pPr>
@@ -5589,13 +5587,13 @@
       <w:pPr>
         <w:pStyle w:val="PSI-Ttulo2"/>
       </w:pPr>
-      <w:bookmarkStart w:id="23" w:name="_Toc235009556"/>
-      <w:bookmarkStart w:id="24" w:name="_Toc493468354"/>
+      <w:bookmarkStart w:id="22" w:name="_Toc235009556"/>
+      <w:bookmarkStart w:id="23" w:name="_Toc493468354"/>
       <w:r>
         <w:t>Enunciado del Problema del Cliente</w:t>
       </w:r>
+      <w:bookmarkEnd w:id="22"/>
       <w:bookmarkEnd w:id="23"/>
-      <w:bookmarkEnd w:id="24"/>
     </w:p>
     <w:p>
       <w:pPr>
@@ -5635,15 +5633,15 @@
       <w:pPr>
         <w:pStyle w:val="PSI-Ttulo1"/>
       </w:pPr>
-      <w:bookmarkStart w:id="25" w:name="_Toc235007270"/>
-      <w:bookmarkStart w:id="26" w:name="_Toc235009557"/>
-      <w:bookmarkStart w:id="27" w:name="_Toc493468355"/>
+      <w:bookmarkStart w:id="24" w:name="_Toc235007270"/>
+      <w:bookmarkStart w:id="25" w:name="_Toc235009557"/>
+      <w:bookmarkStart w:id="26" w:name="_Toc493468355"/>
       <w:r>
         <w:t>Casos de Uso</w:t>
       </w:r>
+      <w:bookmarkEnd w:id="24"/>
       <w:bookmarkEnd w:id="25"/>
       <w:bookmarkEnd w:id="26"/>
-      <w:bookmarkEnd w:id="27"/>
     </w:p>
     <w:p>
       <w:pPr>
@@ -5657,50 +5655,50 @@
       <w:pPr>
         <w:pStyle w:val="PSI-Ttulo2"/>
       </w:pPr>
-      <w:bookmarkStart w:id="28" w:name="_Toc12016616"/>
-      <w:bookmarkStart w:id="29" w:name="_Toc228266925"/>
-      <w:bookmarkStart w:id="30" w:name="_Toc234682917"/>
-      <w:bookmarkStart w:id="31" w:name="_Toc235346532"/>
+      <w:bookmarkStart w:id="27" w:name="_Toc12016616"/>
+      <w:bookmarkStart w:id="28" w:name="_Toc228266925"/>
+      <w:bookmarkStart w:id="29" w:name="_Toc234682917"/>
+      <w:bookmarkStart w:id="30" w:name="_Toc235346532"/>
       <w:r>
         <w:lastRenderedPageBreak/>
         <w:t xml:space="preserve"> </w:t>
       </w:r>
-      <w:bookmarkStart w:id="32" w:name="_Toc493468356"/>
+      <w:bookmarkStart w:id="31" w:name="_Toc493468356"/>
       <w:r>
         <w:t>[</w:t>
       </w:r>
+      <w:bookmarkEnd w:id="27"/>
       <w:bookmarkEnd w:id="28"/>
       <w:bookmarkEnd w:id="29"/>
       <w:bookmarkEnd w:id="30"/>
+      <w:r>
+        <w:t xml:space="preserve">CU01 - </w:t>
+      </w:r>
+      <w:proofErr w:type="spellStart"/>
+      <w:r>
+        <w:t>Login</w:t>
+      </w:r>
+      <w:proofErr w:type="spellEnd"/>
+      <w:r>
+        <w:t>]</w:t>
+      </w:r>
       <w:bookmarkEnd w:id="31"/>
-      <w:r>
-        <w:t xml:space="preserve">CU01 - </w:t>
-      </w:r>
-      <w:proofErr w:type="spellStart"/>
-      <w:r>
-        <w:t>Login</w:t>
-      </w:r>
-      <w:proofErr w:type="spellEnd"/>
-      <w:r>
-        <w:t>]</w:t>
+    </w:p>
+    <w:p>
+      <w:pPr>
+        <w:pStyle w:val="PSI-Ttulo3"/>
+      </w:pPr>
+      <w:bookmarkStart w:id="32" w:name="_Toc493192638"/>
+      <w:bookmarkStart w:id="33" w:name="_Toc493194839"/>
+      <w:bookmarkStart w:id="34" w:name="_Toc493202197"/>
+      <w:bookmarkStart w:id="35" w:name="_Toc493468357"/>
+      <w:r>
+        <w:t>Actores</w:t>
       </w:r>
       <w:bookmarkEnd w:id="32"/>
-    </w:p>
-    <w:p>
-      <w:pPr>
-        <w:pStyle w:val="PSI-Ttulo3"/>
-      </w:pPr>
-      <w:bookmarkStart w:id="33" w:name="_Toc493192638"/>
-      <w:bookmarkStart w:id="34" w:name="_Toc493194839"/>
-      <w:bookmarkStart w:id="35" w:name="_Toc493202197"/>
-      <w:bookmarkStart w:id="36" w:name="_Toc493468357"/>
-      <w:r>
-        <w:t>Actores</w:t>
-      </w:r>
       <w:bookmarkEnd w:id="33"/>
       <w:bookmarkEnd w:id="34"/>
       <w:bookmarkEnd w:id="35"/>
-      <w:bookmarkEnd w:id="36"/>
     </w:p>
     <w:p>
       <w:pPr>
@@ -5734,82 +5732,82 @@
       <w:pPr>
         <w:pStyle w:val="PSI-Ttulo3"/>
       </w:pPr>
-      <w:bookmarkStart w:id="37" w:name="_Toc228266926"/>
-      <w:bookmarkStart w:id="38" w:name="_Toc234682918"/>
-      <w:bookmarkStart w:id="39" w:name="_Toc235346533"/>
-      <w:bookmarkStart w:id="40" w:name="_Toc493192639"/>
-      <w:bookmarkStart w:id="41" w:name="_Toc493194840"/>
-      <w:bookmarkStart w:id="42" w:name="_Toc493202198"/>
-      <w:bookmarkStart w:id="43" w:name="_Toc493468358"/>
+      <w:bookmarkStart w:id="36" w:name="_Toc228266926"/>
+      <w:bookmarkStart w:id="37" w:name="_Toc234682918"/>
+      <w:bookmarkStart w:id="38" w:name="_Toc235346533"/>
+      <w:bookmarkStart w:id="39" w:name="_Toc493192639"/>
+      <w:bookmarkStart w:id="40" w:name="_Toc493194840"/>
+      <w:bookmarkStart w:id="41" w:name="_Toc493202198"/>
+      <w:bookmarkStart w:id="42" w:name="_Toc493468358"/>
       <w:r>
         <w:t>Descripción</w:t>
       </w:r>
+      <w:bookmarkEnd w:id="36"/>
       <w:bookmarkEnd w:id="37"/>
       <w:bookmarkEnd w:id="38"/>
       <w:bookmarkEnd w:id="39"/>
       <w:bookmarkEnd w:id="40"/>
       <w:bookmarkEnd w:id="41"/>
       <w:bookmarkEnd w:id="42"/>
+    </w:p>
+    <w:p>
+      <w:pPr>
+        <w:pStyle w:val="PSI-Normal"/>
+        <w:rPr>
+          <w:lang w:eastAsia="ar-SA"/>
+        </w:rPr>
+      </w:pPr>
+      <w:r>
+        <w:rPr>
+          <w:lang w:eastAsia="ar-SA"/>
+        </w:rPr>
+        <w:t>Un tipo de usuario administrador, ya sea del sistema o un encargado de un servicio, realiza un inicio de sesión en el sistema para autentificarse y poder contar con los permisos necesarios para realizar las funcionalidades que desea.</w:t>
+      </w:r>
+    </w:p>
+    <w:p>
+      <w:pPr>
+        <w:pStyle w:val="PSI-Normal"/>
+        <w:rPr>
+          <w:lang w:eastAsia="ar-SA"/>
+        </w:rPr>
+      </w:pPr>
+    </w:p>
+    <w:p>
+      <w:pPr>
+        <w:pStyle w:val="PSI-Ttulo2"/>
+      </w:pPr>
+      <w:bookmarkStart w:id="43" w:name="_Toc493468359"/>
+      <w:r>
+        <w:t>[</w:t>
+      </w:r>
+      <w:r>
+        <w:t xml:space="preserve">CU02 - </w:t>
+      </w:r>
+      <w:proofErr w:type="spellStart"/>
+      <w:r>
+        <w:t>HabilitarServicio</w:t>
+      </w:r>
+      <w:proofErr w:type="spellEnd"/>
+      <w:r>
+        <w:t>]</w:t>
+      </w:r>
       <w:bookmarkEnd w:id="43"/>
     </w:p>
     <w:p>
       <w:pPr>
-        <w:pStyle w:val="PSI-Normal"/>
-        <w:rPr>
-          <w:lang w:eastAsia="ar-SA"/>
-        </w:rPr>
-      </w:pPr>
-      <w:r>
-        <w:rPr>
-          <w:lang w:eastAsia="ar-SA"/>
-        </w:rPr>
-        <w:t>Un tipo de usuario administrador, ya sea del sistema o un encargado de un servicio, realiza un inicio de sesión en el sistema para autentificarse y poder contar con los permisos necesarios para realizar las funcionalidades que desea.</w:t>
-      </w:r>
-    </w:p>
-    <w:p>
-      <w:pPr>
-        <w:pStyle w:val="PSI-Normal"/>
-        <w:rPr>
-          <w:lang w:eastAsia="ar-SA"/>
-        </w:rPr>
-      </w:pPr>
-    </w:p>
-    <w:p>
-      <w:pPr>
-        <w:pStyle w:val="PSI-Ttulo2"/>
-      </w:pPr>
-      <w:bookmarkStart w:id="44" w:name="_Toc493468359"/>
-      <w:r>
-        <w:t>[</w:t>
-      </w:r>
-      <w:r>
-        <w:t xml:space="preserve">CU02 - </w:t>
-      </w:r>
-      <w:proofErr w:type="spellStart"/>
-      <w:r>
-        <w:t>HabilitarServicio</w:t>
-      </w:r>
-      <w:proofErr w:type="spellEnd"/>
-      <w:r>
-        <w:t>]</w:t>
+        <w:pStyle w:val="PSI-Ttulo3"/>
+      </w:pPr>
+      <w:bookmarkStart w:id="44" w:name="_Toc493192641"/>
+      <w:bookmarkStart w:id="45" w:name="_Toc493194842"/>
+      <w:bookmarkStart w:id="46" w:name="_Toc493202200"/>
+      <w:bookmarkStart w:id="47" w:name="_Toc493468360"/>
+      <w:r>
+        <w:t>Actores</w:t>
       </w:r>
       <w:bookmarkEnd w:id="44"/>
-    </w:p>
-    <w:p>
-      <w:pPr>
-        <w:pStyle w:val="PSI-Ttulo3"/>
-      </w:pPr>
-      <w:bookmarkStart w:id="45" w:name="_Toc493192641"/>
-      <w:bookmarkStart w:id="46" w:name="_Toc493194842"/>
-      <w:bookmarkStart w:id="47" w:name="_Toc493202200"/>
-      <w:bookmarkStart w:id="48" w:name="_Toc493468360"/>
-      <w:r>
-        <w:t>Actores</w:t>
-      </w:r>
       <w:bookmarkEnd w:id="45"/>
       <w:bookmarkEnd w:id="46"/>
       <w:bookmarkEnd w:id="47"/>
-      <w:bookmarkEnd w:id="48"/>
     </w:p>
     <w:p>
       <w:pPr>
@@ -5829,53 +5827,53 @@
       <w:pPr>
         <w:pStyle w:val="PSI-Ttulo3"/>
       </w:pPr>
-      <w:bookmarkStart w:id="49" w:name="_Toc493192642"/>
-      <w:bookmarkStart w:id="50" w:name="_Toc493194843"/>
-      <w:bookmarkStart w:id="51" w:name="_Toc493202201"/>
-      <w:bookmarkStart w:id="52" w:name="_Toc493468361"/>
+      <w:bookmarkStart w:id="48" w:name="_Toc493192642"/>
+      <w:bookmarkStart w:id="49" w:name="_Toc493194843"/>
+      <w:bookmarkStart w:id="50" w:name="_Toc493202201"/>
+      <w:bookmarkStart w:id="51" w:name="_Toc493468361"/>
       <w:r>
         <w:t>Descripción</w:t>
       </w:r>
+      <w:bookmarkEnd w:id="48"/>
       <w:bookmarkEnd w:id="49"/>
       <w:bookmarkEnd w:id="50"/>
       <w:bookmarkEnd w:id="51"/>
+    </w:p>
+    <w:p>
+      <w:pPr>
+        <w:pStyle w:val="PSI-Normal"/>
+        <w:rPr>
+          <w:lang w:eastAsia="ar-SA"/>
+        </w:rPr>
+      </w:pPr>
+      <w:r>
+        <w:rPr>
+          <w:lang w:eastAsia="ar-SA"/>
+        </w:rPr>
+        <w:t>El usuario administrador del sistema realiza una carga de un nuevo servicio para que sea contemplado en el sistema y puedan cargarse luego valoraciones referidas a este.</w:t>
+      </w:r>
+    </w:p>
+    <w:p>
+      <w:pPr>
+        <w:pStyle w:val="PSI-Ttulo3"/>
+        <w:rPr>
+          <w:lang w:eastAsia="ar-SA"/>
+        </w:rPr>
+      </w:pPr>
+      <w:bookmarkStart w:id="52" w:name="_Toc493192643"/>
+      <w:bookmarkStart w:id="53" w:name="_Toc493194844"/>
+      <w:bookmarkStart w:id="54" w:name="_Toc493202202"/>
+      <w:bookmarkStart w:id="55" w:name="_Toc493468362"/>
+      <w:r>
+        <w:rPr>
+          <w:lang w:eastAsia="ar-SA"/>
+        </w:rPr>
+        <w:t>Relación a otros Casos de Uso</w:t>
+      </w:r>
       <w:bookmarkEnd w:id="52"/>
-    </w:p>
-    <w:p>
-      <w:pPr>
-        <w:pStyle w:val="PSI-Normal"/>
-        <w:rPr>
-          <w:lang w:eastAsia="ar-SA"/>
-        </w:rPr>
-      </w:pPr>
-      <w:r>
-        <w:rPr>
-          <w:lang w:eastAsia="ar-SA"/>
-        </w:rPr>
-        <w:t>El usuario administrador del sistema realiza una carga de un nuevo servicio para que sea contemplado en el sistema y puedan cargarse luego valoraciones referidas a este.</w:t>
-      </w:r>
-    </w:p>
-    <w:p>
-      <w:pPr>
-        <w:pStyle w:val="PSI-Ttulo3"/>
-        <w:rPr>
-          <w:lang w:eastAsia="ar-SA"/>
-        </w:rPr>
-      </w:pPr>
-      <w:bookmarkStart w:id="53" w:name="_Toc493192643"/>
-      <w:bookmarkStart w:id="54" w:name="_Toc493194844"/>
-      <w:bookmarkStart w:id="55" w:name="_Toc493202202"/>
-      <w:bookmarkStart w:id="56" w:name="_Toc493468362"/>
-      <w:r>
-        <w:rPr>
-          <w:lang w:eastAsia="ar-SA"/>
-        </w:rPr>
-        <w:t>Relación a otros Casos de Uso</w:t>
-      </w:r>
       <w:bookmarkEnd w:id="53"/>
       <w:bookmarkEnd w:id="54"/>
       <w:bookmarkEnd w:id="55"/>
-      <w:bookmarkEnd w:id="56"/>
     </w:p>
     <w:p>
       <w:pPr>
@@ -5938,7 +5936,7 @@
       <w:pPr>
         <w:pStyle w:val="PSI-Ttulo2"/>
       </w:pPr>
-      <w:bookmarkStart w:id="57" w:name="_Toc493468363"/>
+      <w:bookmarkStart w:id="56" w:name="_Toc493468363"/>
       <w:r>
         <w:t>[</w:t>
       </w:r>
@@ -5953,23 +5951,23 @@
       <w:r>
         <w:t>]</w:t>
       </w:r>
+      <w:bookmarkEnd w:id="56"/>
+    </w:p>
+    <w:p>
+      <w:pPr>
+        <w:pStyle w:val="PSI-Ttulo3"/>
+      </w:pPr>
+      <w:bookmarkStart w:id="57" w:name="_Toc493192645"/>
+      <w:bookmarkStart w:id="58" w:name="_Toc493194846"/>
+      <w:bookmarkStart w:id="59" w:name="_Toc493202204"/>
+      <w:bookmarkStart w:id="60" w:name="_Toc493468364"/>
+      <w:r>
+        <w:t>Actores</w:t>
+      </w:r>
       <w:bookmarkEnd w:id="57"/>
-    </w:p>
-    <w:p>
-      <w:pPr>
-        <w:pStyle w:val="PSI-Ttulo3"/>
-      </w:pPr>
-      <w:bookmarkStart w:id="58" w:name="_Toc493192645"/>
-      <w:bookmarkStart w:id="59" w:name="_Toc493194846"/>
-      <w:bookmarkStart w:id="60" w:name="_Toc493202204"/>
-      <w:bookmarkStart w:id="61" w:name="_Toc493468364"/>
-      <w:r>
-        <w:t>Actores</w:t>
-      </w:r>
       <w:bookmarkEnd w:id="58"/>
       <w:bookmarkEnd w:id="59"/>
       <w:bookmarkEnd w:id="60"/>
-      <w:bookmarkEnd w:id="61"/>
     </w:p>
     <w:p>
       <w:pPr>
@@ -5989,17 +5987,17 @@
       <w:pPr>
         <w:pStyle w:val="PSI-Ttulo3"/>
       </w:pPr>
-      <w:bookmarkStart w:id="62" w:name="_Toc493192646"/>
-      <w:bookmarkStart w:id="63" w:name="_Toc493194847"/>
-      <w:bookmarkStart w:id="64" w:name="_Toc493202205"/>
-      <w:bookmarkStart w:id="65" w:name="_Toc493468365"/>
+      <w:bookmarkStart w:id="61" w:name="_Toc493192646"/>
+      <w:bookmarkStart w:id="62" w:name="_Toc493194847"/>
+      <w:bookmarkStart w:id="63" w:name="_Toc493202205"/>
+      <w:bookmarkStart w:id="64" w:name="_Toc493468365"/>
       <w:r>
         <w:t>Descripción</w:t>
       </w:r>
+      <w:bookmarkEnd w:id="61"/>
       <w:bookmarkEnd w:id="62"/>
       <w:bookmarkEnd w:id="63"/>
       <w:bookmarkEnd w:id="64"/>
-      <w:bookmarkEnd w:id="65"/>
     </w:p>
     <w:p>
       <w:pPr>
@@ -6024,7 +6022,7 @@
       <w:pPr>
         <w:pStyle w:val="PSI-Ttulo2"/>
       </w:pPr>
-      <w:bookmarkStart w:id="66" w:name="_Toc493468366"/>
+      <w:bookmarkStart w:id="65" w:name="_Toc493468366"/>
       <w:r>
         <w:lastRenderedPageBreak/>
         <w:t>[</w:t>
@@ -6040,23 +6038,23 @@
       <w:r>
         <w:t>]</w:t>
       </w:r>
+      <w:bookmarkEnd w:id="65"/>
+    </w:p>
+    <w:p>
+      <w:pPr>
+        <w:pStyle w:val="PSI-Ttulo3"/>
+      </w:pPr>
+      <w:bookmarkStart w:id="66" w:name="_Toc493192648"/>
+      <w:bookmarkStart w:id="67" w:name="_Toc493194849"/>
+      <w:bookmarkStart w:id="68" w:name="_Toc493202207"/>
+      <w:bookmarkStart w:id="69" w:name="_Toc493468367"/>
+      <w:r>
+        <w:t>Actores</w:t>
+      </w:r>
       <w:bookmarkEnd w:id="66"/>
-    </w:p>
-    <w:p>
-      <w:pPr>
-        <w:pStyle w:val="PSI-Ttulo3"/>
-      </w:pPr>
-      <w:bookmarkStart w:id="67" w:name="_Toc493192648"/>
-      <w:bookmarkStart w:id="68" w:name="_Toc493194849"/>
-      <w:bookmarkStart w:id="69" w:name="_Toc493202207"/>
-      <w:bookmarkStart w:id="70" w:name="_Toc493468367"/>
-      <w:r>
-        <w:t>Actores</w:t>
-      </w:r>
       <w:bookmarkEnd w:id="67"/>
       <w:bookmarkEnd w:id="68"/>
       <w:bookmarkEnd w:id="69"/>
-      <w:bookmarkEnd w:id="70"/>
     </w:p>
     <w:p>
       <w:pPr>
@@ -6076,77 +6074,77 @@
       <w:pPr>
         <w:pStyle w:val="PSI-Ttulo3"/>
       </w:pPr>
-      <w:bookmarkStart w:id="71" w:name="_Toc493192649"/>
-      <w:bookmarkStart w:id="72" w:name="_Toc493194850"/>
-      <w:bookmarkStart w:id="73" w:name="_Toc493202208"/>
-      <w:bookmarkStart w:id="74" w:name="_Toc493468368"/>
+      <w:bookmarkStart w:id="70" w:name="_Toc493192649"/>
+      <w:bookmarkStart w:id="71" w:name="_Toc493194850"/>
+      <w:bookmarkStart w:id="72" w:name="_Toc493202208"/>
+      <w:bookmarkStart w:id="73" w:name="_Toc493468368"/>
       <w:r>
         <w:t>Descripción</w:t>
       </w:r>
+      <w:bookmarkEnd w:id="70"/>
       <w:bookmarkEnd w:id="71"/>
       <w:bookmarkEnd w:id="72"/>
       <w:bookmarkEnd w:id="73"/>
+    </w:p>
+    <w:p>
+      <w:pPr>
+        <w:pStyle w:val="PSI-Normal"/>
+        <w:rPr>
+          <w:lang w:eastAsia="ar-SA"/>
+        </w:rPr>
+      </w:pPr>
+      <w:r>
+        <w:rPr>
+          <w:lang w:eastAsia="ar-SA"/>
+        </w:rPr>
+        <w:t>El usuario administrador del sistema realiza una edición de las características principales de un servicio seleccionado</w:t>
+      </w:r>
+      <w:r>
+        <w:rPr>
+          <w:lang w:eastAsia="ar-SA"/>
+        </w:rPr>
+        <w:t>,</w:t>
+      </w:r>
+      <w:r>
+        <w:rPr>
+          <w:lang w:eastAsia="ar-SA"/>
+        </w:rPr>
+        <w:t xml:space="preserve"> </w:t>
+      </w:r>
+      <w:r>
+        <w:rPr>
+          <w:lang w:eastAsia="ar-SA"/>
+        </w:rPr>
+        <w:t>incluyendo una posible actualización del encargado del mismo</w:t>
+      </w:r>
+      <w:r>
+        <w:rPr>
+          <w:lang w:eastAsia="ar-SA"/>
+        </w:rPr>
+        <w:t>. Luego guarda la configuración final del mismo.</w:t>
+      </w:r>
+    </w:p>
+    <w:p>
+      <w:pPr>
+        <w:pStyle w:val="PSI-Ttulo3"/>
+        <w:rPr>
+          <w:lang w:eastAsia="ar-SA"/>
+        </w:rPr>
+      </w:pPr>
+      <w:bookmarkStart w:id="74" w:name="_Toc493192650"/>
+      <w:bookmarkStart w:id="75" w:name="_Toc493194851"/>
+      <w:bookmarkStart w:id="76" w:name="_Toc493202209"/>
+      <w:bookmarkStart w:id="77" w:name="_Toc493468369"/>
+      <w:r>
+        <w:rPr>
+          <w:lang w:eastAsia="ar-SA"/>
+        </w:rPr>
+        <w:t>Relación a otros Casos de Uso</w:t>
+      </w:r>
       <w:bookmarkEnd w:id="74"/>
-    </w:p>
-    <w:p>
-      <w:pPr>
-        <w:pStyle w:val="PSI-Normal"/>
-        <w:rPr>
-          <w:lang w:eastAsia="ar-SA"/>
-        </w:rPr>
-      </w:pPr>
-      <w:r>
-        <w:rPr>
-          <w:lang w:eastAsia="ar-SA"/>
-        </w:rPr>
-        <w:t>El usuario administrador del sistema realiza una edición de las características principales de un servicio seleccionado</w:t>
-      </w:r>
-      <w:r>
-        <w:rPr>
-          <w:lang w:eastAsia="ar-SA"/>
-        </w:rPr>
-        <w:t>,</w:t>
-      </w:r>
-      <w:r>
-        <w:rPr>
-          <w:lang w:eastAsia="ar-SA"/>
-        </w:rPr>
-        <w:t xml:space="preserve"> </w:t>
-      </w:r>
-      <w:r>
-        <w:rPr>
-          <w:lang w:eastAsia="ar-SA"/>
-        </w:rPr>
-        <w:t>incluyendo una posible actualización del encargado del mismo</w:t>
-      </w:r>
-      <w:r>
-        <w:rPr>
-          <w:lang w:eastAsia="ar-SA"/>
-        </w:rPr>
-        <w:t>. Luego guarda la configuración final del mismo.</w:t>
-      </w:r>
-    </w:p>
-    <w:p>
-      <w:pPr>
-        <w:pStyle w:val="PSI-Ttulo3"/>
-        <w:rPr>
-          <w:lang w:eastAsia="ar-SA"/>
-        </w:rPr>
-      </w:pPr>
-      <w:bookmarkStart w:id="75" w:name="_Toc493192650"/>
-      <w:bookmarkStart w:id="76" w:name="_Toc493194851"/>
-      <w:bookmarkStart w:id="77" w:name="_Toc493202209"/>
-      <w:bookmarkStart w:id="78" w:name="_Toc493468369"/>
-      <w:r>
-        <w:rPr>
-          <w:lang w:eastAsia="ar-SA"/>
-        </w:rPr>
-        <w:t>Relación a otros Casos de Uso</w:t>
-      </w:r>
       <w:bookmarkEnd w:id="75"/>
       <w:bookmarkEnd w:id="76"/>
       <w:bookmarkEnd w:id="77"/>
-      <w:bookmarkEnd w:id="78"/>
     </w:p>
     <w:p>
       <w:pPr>
@@ -6226,7 +6224,7 @@
       <w:pPr>
         <w:pStyle w:val="PSI-Ttulo2"/>
       </w:pPr>
-      <w:bookmarkStart w:id="79" w:name="_Toc493468370"/>
+      <w:bookmarkStart w:id="78" w:name="_Toc493468370"/>
       <w:r>
         <w:t>[</w:t>
       </w:r>
@@ -6241,23 +6239,23 @@
       <w:r>
         <w:t>]</w:t>
       </w:r>
+      <w:bookmarkEnd w:id="78"/>
+    </w:p>
+    <w:p>
+      <w:pPr>
+        <w:pStyle w:val="PSI-Ttulo3"/>
+      </w:pPr>
+      <w:bookmarkStart w:id="79" w:name="_Toc493192652"/>
+      <w:bookmarkStart w:id="80" w:name="_Toc493194853"/>
+      <w:bookmarkStart w:id="81" w:name="_Toc493202211"/>
+      <w:bookmarkStart w:id="82" w:name="_Toc493468371"/>
+      <w:r>
+        <w:t>Actores</w:t>
+      </w:r>
       <w:bookmarkEnd w:id="79"/>
-    </w:p>
-    <w:p>
-      <w:pPr>
-        <w:pStyle w:val="PSI-Ttulo3"/>
-      </w:pPr>
-      <w:bookmarkStart w:id="80" w:name="_Toc493192652"/>
-      <w:bookmarkStart w:id="81" w:name="_Toc493194853"/>
-      <w:bookmarkStart w:id="82" w:name="_Toc493202211"/>
-      <w:bookmarkStart w:id="83" w:name="_Toc493468371"/>
-      <w:r>
-        <w:t>Actores</w:t>
-      </w:r>
       <w:bookmarkEnd w:id="80"/>
       <w:bookmarkEnd w:id="81"/>
       <w:bookmarkEnd w:id="82"/>
-      <w:bookmarkEnd w:id="83"/>
     </w:p>
     <w:p>
       <w:pPr>
@@ -6277,53 +6275,53 @@
       <w:pPr>
         <w:pStyle w:val="PSI-Ttulo3"/>
       </w:pPr>
-      <w:bookmarkStart w:id="84" w:name="_Toc493192653"/>
-      <w:bookmarkStart w:id="85" w:name="_Toc493194854"/>
-      <w:bookmarkStart w:id="86" w:name="_Toc493202212"/>
-      <w:bookmarkStart w:id="87" w:name="_Toc493468372"/>
+      <w:bookmarkStart w:id="83" w:name="_Toc493192653"/>
+      <w:bookmarkStart w:id="84" w:name="_Toc493194854"/>
+      <w:bookmarkStart w:id="85" w:name="_Toc493202212"/>
+      <w:bookmarkStart w:id="86" w:name="_Toc493468372"/>
       <w:r>
         <w:t>Descripción</w:t>
       </w:r>
+      <w:bookmarkEnd w:id="83"/>
       <w:bookmarkEnd w:id="84"/>
       <w:bookmarkEnd w:id="85"/>
       <w:bookmarkEnd w:id="86"/>
+    </w:p>
+    <w:p>
+      <w:pPr>
+        <w:pStyle w:val="PSI-Normal"/>
+        <w:rPr>
+          <w:lang w:eastAsia="ar-SA"/>
+        </w:rPr>
+      </w:pPr>
+      <w:r>
+        <w:rPr>
+          <w:lang w:eastAsia="ar-SA"/>
+        </w:rPr>
+        <w:t>El usuario administrador del sistema deshabilita a un servicio en específico para que ya no sea considerado dentro del sistema, sin realizar una eliminación total del mismo.</w:t>
+      </w:r>
+    </w:p>
+    <w:p>
+      <w:pPr>
+        <w:pStyle w:val="PSI-Ttulo3"/>
+        <w:rPr>
+          <w:lang w:eastAsia="ar-SA"/>
+        </w:rPr>
+      </w:pPr>
+      <w:bookmarkStart w:id="87" w:name="_Toc493192654"/>
+      <w:bookmarkStart w:id="88" w:name="_Toc493194855"/>
+      <w:bookmarkStart w:id="89" w:name="_Toc493202213"/>
+      <w:bookmarkStart w:id="90" w:name="_Toc493468373"/>
+      <w:r>
+        <w:rPr>
+          <w:lang w:eastAsia="ar-SA"/>
+        </w:rPr>
+        <w:t>Relación a otros Casos de Uso</w:t>
+      </w:r>
       <w:bookmarkEnd w:id="87"/>
-    </w:p>
-    <w:p>
-      <w:pPr>
-        <w:pStyle w:val="PSI-Normal"/>
-        <w:rPr>
-          <w:lang w:eastAsia="ar-SA"/>
-        </w:rPr>
-      </w:pPr>
-      <w:r>
-        <w:rPr>
-          <w:lang w:eastAsia="ar-SA"/>
-        </w:rPr>
-        <w:t>El usuario administrador del sistema deshabilita a un servicio en específico para que ya no sea considerado dentro del sistema, sin realizar una eliminación total del mismo.</w:t>
-      </w:r>
-    </w:p>
-    <w:p>
-      <w:pPr>
-        <w:pStyle w:val="PSI-Ttulo3"/>
-        <w:rPr>
-          <w:lang w:eastAsia="ar-SA"/>
-        </w:rPr>
-      </w:pPr>
-      <w:bookmarkStart w:id="88" w:name="_Toc493192654"/>
-      <w:bookmarkStart w:id="89" w:name="_Toc493194855"/>
-      <w:bookmarkStart w:id="90" w:name="_Toc493202213"/>
-      <w:bookmarkStart w:id="91" w:name="_Toc493468373"/>
-      <w:r>
-        <w:rPr>
-          <w:lang w:eastAsia="ar-SA"/>
-        </w:rPr>
-        <w:t>Relación a otros Casos de Uso</w:t>
-      </w:r>
       <w:bookmarkEnd w:id="88"/>
       <w:bookmarkEnd w:id="89"/>
       <w:bookmarkEnd w:id="90"/>
-      <w:bookmarkEnd w:id="91"/>
     </w:p>
     <w:p>
       <w:pPr>
@@ -6376,7 +6374,7 @@
       <w:pPr>
         <w:pStyle w:val="PSI-Ttulo2"/>
       </w:pPr>
-      <w:bookmarkStart w:id="92" w:name="_Toc493468374"/>
+      <w:bookmarkStart w:id="91" w:name="_Toc493468374"/>
       <w:r>
         <w:t>[</w:t>
       </w:r>
@@ -6394,23 +6392,23 @@
       <w:r>
         <w:t>]</w:t>
       </w:r>
+      <w:bookmarkEnd w:id="91"/>
+    </w:p>
+    <w:p>
+      <w:pPr>
+        <w:pStyle w:val="PSI-Ttulo3"/>
+      </w:pPr>
+      <w:bookmarkStart w:id="92" w:name="_Toc493192656"/>
+      <w:bookmarkStart w:id="93" w:name="_Toc493194857"/>
+      <w:bookmarkStart w:id="94" w:name="_Toc493202215"/>
+      <w:bookmarkStart w:id="95" w:name="_Toc493468375"/>
+      <w:r>
+        <w:t>Actores</w:t>
+      </w:r>
       <w:bookmarkEnd w:id="92"/>
-    </w:p>
-    <w:p>
-      <w:pPr>
-        <w:pStyle w:val="PSI-Ttulo3"/>
-      </w:pPr>
-      <w:bookmarkStart w:id="93" w:name="_Toc493192656"/>
-      <w:bookmarkStart w:id="94" w:name="_Toc493194857"/>
-      <w:bookmarkStart w:id="95" w:name="_Toc493202215"/>
-      <w:bookmarkStart w:id="96" w:name="_Toc493468375"/>
-      <w:r>
-        <w:t>Actores</w:t>
-      </w:r>
       <w:bookmarkEnd w:id="93"/>
       <w:bookmarkEnd w:id="94"/>
       <w:bookmarkEnd w:id="95"/>
-      <w:bookmarkEnd w:id="96"/>
     </w:p>
     <w:p>
       <w:pPr>
@@ -6430,17 +6428,17 @@
       <w:pPr>
         <w:pStyle w:val="PSI-Ttulo3"/>
       </w:pPr>
-      <w:bookmarkStart w:id="97" w:name="_Toc493192657"/>
-      <w:bookmarkStart w:id="98" w:name="_Toc493194858"/>
-      <w:bookmarkStart w:id="99" w:name="_Toc493202216"/>
-      <w:bookmarkStart w:id="100" w:name="_Toc493468376"/>
+      <w:bookmarkStart w:id="96" w:name="_Toc493192657"/>
+      <w:bookmarkStart w:id="97" w:name="_Toc493194858"/>
+      <w:bookmarkStart w:id="98" w:name="_Toc493202216"/>
+      <w:bookmarkStart w:id="99" w:name="_Toc493468376"/>
       <w:r>
         <w:t>Descripción</w:t>
       </w:r>
+      <w:bookmarkEnd w:id="96"/>
       <w:bookmarkEnd w:id="97"/>
       <w:bookmarkEnd w:id="98"/>
       <w:bookmarkEnd w:id="99"/>
-      <w:bookmarkEnd w:id="100"/>
     </w:p>
     <w:p>
       <w:pPr>
@@ -6463,10 +6461,10 @@
           <w:lang w:eastAsia="ar-SA"/>
         </w:rPr>
       </w:pPr>
-      <w:bookmarkStart w:id="101" w:name="_Toc493192658"/>
-      <w:bookmarkStart w:id="102" w:name="_Toc493194859"/>
-      <w:bookmarkStart w:id="103" w:name="_Toc493202217"/>
-      <w:bookmarkStart w:id="104" w:name="_Toc493468377"/>
+      <w:bookmarkStart w:id="100" w:name="_Toc493192658"/>
+      <w:bookmarkStart w:id="101" w:name="_Toc493194859"/>
+      <w:bookmarkStart w:id="102" w:name="_Toc493202217"/>
+      <w:bookmarkStart w:id="103" w:name="_Toc493468377"/>
       <w:r>
         <w:rPr>
           <w:lang w:eastAsia="ar-SA"/>
@@ -6474,10 +6472,10 @@
         <w:lastRenderedPageBreak/>
         <w:t>Relación a otros Casos de Uso</w:t>
       </w:r>
+      <w:bookmarkEnd w:id="100"/>
       <w:bookmarkEnd w:id="101"/>
       <w:bookmarkEnd w:id="102"/>
       <w:bookmarkEnd w:id="103"/>
-      <w:bookmarkEnd w:id="104"/>
     </w:p>
     <w:p>
       <w:pPr>
@@ -6534,7 +6532,7 @@
       <w:pPr>
         <w:pStyle w:val="PSI-Ttulo2"/>
       </w:pPr>
-      <w:bookmarkStart w:id="105" w:name="_Toc493468378"/>
+      <w:bookmarkStart w:id="104" w:name="_Toc493468378"/>
       <w:r>
         <w:t>[</w:t>
       </w:r>
@@ -6549,23 +6547,23 @@
       <w:r>
         <w:t>]</w:t>
       </w:r>
+      <w:bookmarkEnd w:id="104"/>
+    </w:p>
+    <w:p>
+      <w:pPr>
+        <w:pStyle w:val="PSI-Ttulo3"/>
+      </w:pPr>
+      <w:bookmarkStart w:id="105" w:name="_Toc493192660"/>
+      <w:bookmarkStart w:id="106" w:name="_Toc493194861"/>
+      <w:bookmarkStart w:id="107" w:name="_Toc493202219"/>
+      <w:bookmarkStart w:id="108" w:name="_Toc493468379"/>
+      <w:r>
+        <w:t>Actores</w:t>
+      </w:r>
       <w:bookmarkEnd w:id="105"/>
-    </w:p>
-    <w:p>
-      <w:pPr>
-        <w:pStyle w:val="PSI-Ttulo3"/>
-      </w:pPr>
-      <w:bookmarkStart w:id="106" w:name="_Toc493192660"/>
-      <w:bookmarkStart w:id="107" w:name="_Toc493194861"/>
-      <w:bookmarkStart w:id="108" w:name="_Toc493202219"/>
-      <w:bookmarkStart w:id="109" w:name="_Toc493468379"/>
-      <w:r>
-        <w:t>Actores</w:t>
-      </w:r>
       <w:bookmarkEnd w:id="106"/>
       <w:bookmarkEnd w:id="107"/>
       <w:bookmarkEnd w:id="108"/>
-      <w:bookmarkEnd w:id="109"/>
     </w:p>
     <w:p>
       <w:pPr>
@@ -6585,85 +6583,85 @@
       <w:pPr>
         <w:pStyle w:val="PSI-Ttulo3"/>
       </w:pPr>
-      <w:bookmarkStart w:id="110" w:name="_Toc493192661"/>
-      <w:bookmarkStart w:id="111" w:name="_Toc493194862"/>
-      <w:bookmarkStart w:id="112" w:name="_Toc493202220"/>
-      <w:bookmarkStart w:id="113" w:name="_Toc493468380"/>
+      <w:bookmarkStart w:id="109" w:name="_Toc493192661"/>
+      <w:bookmarkStart w:id="110" w:name="_Toc493194862"/>
+      <w:bookmarkStart w:id="111" w:name="_Toc493202220"/>
+      <w:bookmarkStart w:id="112" w:name="_Toc493468380"/>
       <w:r>
         <w:t>Descripción</w:t>
       </w:r>
+      <w:bookmarkEnd w:id="109"/>
       <w:bookmarkEnd w:id="110"/>
       <w:bookmarkEnd w:id="111"/>
       <w:bookmarkEnd w:id="112"/>
+    </w:p>
+    <w:p>
+      <w:pPr>
+        <w:pStyle w:val="PSI-Normal"/>
+        <w:rPr>
+          <w:lang w:eastAsia="ar-SA"/>
+        </w:rPr>
+      </w:pPr>
+      <w:r>
+        <w:rPr>
+          <w:lang w:eastAsia="ar-SA"/>
+        </w:rPr>
+        <w:t xml:space="preserve">El usuario encargado de servicio selecciona </w:t>
+      </w:r>
+      <w:r>
+        <w:rPr>
+          <w:lang w:eastAsia="ar-SA"/>
+        </w:rPr>
+        <w:t>las ubicaciones en las que una determinada valoración creada está habilitada para ser realizada</w:t>
+      </w:r>
+      <w:r>
+        <w:rPr>
+          <w:lang w:eastAsia="ar-SA"/>
+        </w:rPr>
+        <w:t>.</w:t>
+      </w:r>
+    </w:p>
+    <w:p>
+      <w:pPr>
+        <w:pStyle w:val="PSI-Normal"/>
+      </w:pPr>
+    </w:p>
+    <w:p>
+      <w:pPr>
+        <w:pStyle w:val="PSI-Ttulo2"/>
+      </w:pPr>
+      <w:bookmarkStart w:id="113" w:name="_Toc493468381"/>
+      <w:r>
+        <w:t>[</w:t>
+      </w:r>
+      <w:r>
+        <w:t xml:space="preserve">CU08 - </w:t>
+      </w:r>
+      <w:proofErr w:type="spellStart"/>
+      <w:r>
+        <w:t>EditarOpcionesDeValoracion</w:t>
+      </w:r>
+      <w:proofErr w:type="spellEnd"/>
+      <w:r>
+        <w:t>]</w:t>
+      </w:r>
       <w:bookmarkEnd w:id="113"/>
     </w:p>
     <w:p>
       <w:pPr>
-        <w:pStyle w:val="PSI-Normal"/>
-        <w:rPr>
-          <w:lang w:eastAsia="ar-SA"/>
-        </w:rPr>
-      </w:pPr>
-      <w:r>
-        <w:rPr>
-          <w:lang w:eastAsia="ar-SA"/>
-        </w:rPr>
-        <w:t xml:space="preserve">El usuario encargado de servicio selecciona </w:t>
-      </w:r>
-      <w:r>
-        <w:rPr>
-          <w:lang w:eastAsia="ar-SA"/>
-        </w:rPr>
-        <w:t>las ubicaciones en las que una determinada valoración creada está habilitada para ser realizada</w:t>
-      </w:r>
-      <w:r>
-        <w:rPr>
-          <w:lang w:eastAsia="ar-SA"/>
-        </w:rPr>
-        <w:t>.</w:t>
-      </w:r>
-    </w:p>
-    <w:p>
-      <w:pPr>
-        <w:pStyle w:val="PSI-Normal"/>
-      </w:pPr>
-    </w:p>
-    <w:p>
-      <w:pPr>
-        <w:pStyle w:val="PSI-Ttulo2"/>
-      </w:pPr>
-      <w:bookmarkStart w:id="114" w:name="_Toc493468381"/>
-      <w:r>
-        <w:t>[</w:t>
-      </w:r>
-      <w:r>
-        <w:t xml:space="preserve">CU08 - </w:t>
-      </w:r>
-      <w:proofErr w:type="spellStart"/>
-      <w:r>
-        <w:t>EditarOpcionesDeValoracion</w:t>
-      </w:r>
-      <w:proofErr w:type="spellEnd"/>
-      <w:r>
-        <w:t>]</w:t>
+        <w:pStyle w:val="PSI-Ttulo3"/>
+      </w:pPr>
+      <w:bookmarkStart w:id="114" w:name="_Toc493192663"/>
+      <w:bookmarkStart w:id="115" w:name="_Toc493194864"/>
+      <w:bookmarkStart w:id="116" w:name="_Toc493202222"/>
+      <w:bookmarkStart w:id="117" w:name="_Toc493468382"/>
+      <w:r>
+        <w:t>Actores</w:t>
       </w:r>
       <w:bookmarkEnd w:id="114"/>
-    </w:p>
-    <w:p>
-      <w:pPr>
-        <w:pStyle w:val="PSI-Ttulo3"/>
-      </w:pPr>
-      <w:bookmarkStart w:id="115" w:name="_Toc493192663"/>
-      <w:bookmarkStart w:id="116" w:name="_Toc493194864"/>
-      <w:bookmarkStart w:id="117" w:name="_Toc493202222"/>
-      <w:bookmarkStart w:id="118" w:name="_Toc493468382"/>
-      <w:r>
-        <w:t>Actores</w:t>
-      </w:r>
       <w:bookmarkEnd w:id="115"/>
       <w:bookmarkEnd w:id="116"/>
       <w:bookmarkEnd w:id="117"/>
-      <w:bookmarkEnd w:id="118"/>
     </w:p>
     <w:p>
       <w:pPr>
@@ -6683,65 +6681,65 @@
       <w:pPr>
         <w:pStyle w:val="PSI-Ttulo3"/>
       </w:pPr>
-      <w:bookmarkStart w:id="119" w:name="_Toc493192664"/>
-      <w:bookmarkStart w:id="120" w:name="_Toc493194865"/>
-      <w:bookmarkStart w:id="121" w:name="_Toc493202223"/>
-      <w:bookmarkStart w:id="122" w:name="_Toc493468383"/>
+      <w:bookmarkStart w:id="118" w:name="_Toc493192664"/>
+      <w:bookmarkStart w:id="119" w:name="_Toc493194865"/>
+      <w:bookmarkStart w:id="120" w:name="_Toc493202223"/>
+      <w:bookmarkStart w:id="121" w:name="_Toc493468383"/>
       <w:r>
         <w:t>Descripción</w:t>
       </w:r>
+      <w:bookmarkEnd w:id="118"/>
       <w:bookmarkEnd w:id="119"/>
       <w:bookmarkEnd w:id="120"/>
       <w:bookmarkEnd w:id="121"/>
+    </w:p>
+    <w:p>
+      <w:pPr>
+        <w:pStyle w:val="PSI-Normal"/>
+        <w:rPr>
+          <w:lang w:eastAsia="ar-SA"/>
+        </w:rPr>
+      </w:pPr>
+      <w:r>
+        <w:rPr>
+          <w:lang w:eastAsia="ar-SA"/>
+        </w:rPr>
+        <w:t>El usuario encargado de servicio realiza una edición de las características principales de una valoración seleccionada</w:t>
+      </w:r>
+      <w:r>
+        <w:rPr>
+          <w:lang w:eastAsia="ar-SA"/>
+        </w:rPr>
+        <w:t>, incluyendo una posible actualización de los sectores en los que se encuentra habilitada la valoración</w:t>
+      </w:r>
+      <w:r>
+        <w:rPr>
+          <w:lang w:eastAsia="ar-SA"/>
+        </w:rPr>
+        <w:t>. Luego guarda la configuración final de la misma.</w:t>
+      </w:r>
+    </w:p>
+    <w:p>
+      <w:pPr>
+        <w:pStyle w:val="PSI-Ttulo3"/>
+        <w:rPr>
+          <w:lang w:eastAsia="ar-SA"/>
+        </w:rPr>
+      </w:pPr>
+      <w:bookmarkStart w:id="122" w:name="_Toc493192665"/>
+      <w:bookmarkStart w:id="123" w:name="_Toc493194866"/>
+      <w:bookmarkStart w:id="124" w:name="_Toc493202224"/>
+      <w:bookmarkStart w:id="125" w:name="_Toc493468384"/>
+      <w:r>
+        <w:rPr>
+          <w:lang w:eastAsia="ar-SA"/>
+        </w:rPr>
+        <w:t>Relación a otros Casos de Uso</w:t>
+      </w:r>
       <w:bookmarkEnd w:id="122"/>
-    </w:p>
-    <w:p>
-      <w:pPr>
-        <w:pStyle w:val="PSI-Normal"/>
-        <w:rPr>
-          <w:lang w:eastAsia="ar-SA"/>
-        </w:rPr>
-      </w:pPr>
-      <w:r>
-        <w:rPr>
-          <w:lang w:eastAsia="ar-SA"/>
-        </w:rPr>
-        <w:t>El usuario encargado de servicio realiza una edición de las características principales de una valoración seleccionada</w:t>
-      </w:r>
-      <w:r>
-        <w:rPr>
-          <w:lang w:eastAsia="ar-SA"/>
-        </w:rPr>
-        <w:t>, incluyendo una posible actualización de los sectores en los que se encuentra habilitada la valoración</w:t>
-      </w:r>
-      <w:r>
-        <w:rPr>
-          <w:lang w:eastAsia="ar-SA"/>
-        </w:rPr>
-        <w:t>. Luego guarda la configuración final de la misma.</w:t>
-      </w:r>
-    </w:p>
-    <w:p>
-      <w:pPr>
-        <w:pStyle w:val="PSI-Ttulo3"/>
-        <w:rPr>
-          <w:lang w:eastAsia="ar-SA"/>
-        </w:rPr>
-      </w:pPr>
-      <w:bookmarkStart w:id="123" w:name="_Toc493192665"/>
-      <w:bookmarkStart w:id="124" w:name="_Toc493194866"/>
-      <w:bookmarkStart w:id="125" w:name="_Toc493202224"/>
-      <w:bookmarkStart w:id="126" w:name="_Toc493468384"/>
-      <w:r>
-        <w:rPr>
-          <w:lang w:eastAsia="ar-SA"/>
-        </w:rPr>
-        <w:t>Relación a otros Casos de Uso</w:t>
-      </w:r>
       <w:bookmarkEnd w:id="123"/>
       <w:bookmarkEnd w:id="124"/>
       <w:bookmarkEnd w:id="125"/>
-      <w:bookmarkEnd w:id="126"/>
     </w:p>
     <w:p>
       <w:pPr>
@@ -6806,7 +6804,7 @@
       <w:pPr>
         <w:pStyle w:val="PSI-Ttulo2"/>
       </w:pPr>
-      <w:bookmarkStart w:id="127" w:name="_Toc493468385"/>
+      <w:bookmarkStart w:id="126" w:name="_Toc493468385"/>
       <w:r>
         <w:t>[</w:t>
       </w:r>
@@ -6821,23 +6819,23 @@
       <w:r>
         <w:t>]</w:t>
       </w:r>
+      <w:bookmarkEnd w:id="126"/>
+    </w:p>
+    <w:p>
+      <w:pPr>
+        <w:pStyle w:val="PSI-Ttulo3"/>
+      </w:pPr>
+      <w:bookmarkStart w:id="127" w:name="_Toc493192667"/>
+      <w:bookmarkStart w:id="128" w:name="_Toc493194868"/>
+      <w:bookmarkStart w:id="129" w:name="_Toc493202226"/>
+      <w:bookmarkStart w:id="130" w:name="_Toc493468386"/>
+      <w:r>
+        <w:t>Actores</w:t>
+      </w:r>
       <w:bookmarkEnd w:id="127"/>
-    </w:p>
-    <w:p>
-      <w:pPr>
-        <w:pStyle w:val="PSI-Ttulo3"/>
-      </w:pPr>
-      <w:bookmarkStart w:id="128" w:name="_Toc493192667"/>
-      <w:bookmarkStart w:id="129" w:name="_Toc493194868"/>
-      <w:bookmarkStart w:id="130" w:name="_Toc493202226"/>
-      <w:bookmarkStart w:id="131" w:name="_Toc493468386"/>
-      <w:r>
-        <w:t>Actores</w:t>
-      </w:r>
       <w:bookmarkEnd w:id="128"/>
       <w:bookmarkEnd w:id="129"/>
       <w:bookmarkEnd w:id="130"/>
-      <w:bookmarkEnd w:id="131"/>
     </w:p>
     <w:p>
       <w:pPr>
@@ -6857,54 +6855,54 @@
       <w:pPr>
         <w:pStyle w:val="PSI-Ttulo3"/>
       </w:pPr>
-      <w:bookmarkStart w:id="132" w:name="_Toc493192668"/>
-      <w:bookmarkStart w:id="133" w:name="_Toc493194869"/>
-      <w:bookmarkStart w:id="134" w:name="_Toc493202227"/>
-      <w:bookmarkStart w:id="135" w:name="_Toc493468387"/>
+      <w:bookmarkStart w:id="131" w:name="_Toc493192668"/>
+      <w:bookmarkStart w:id="132" w:name="_Toc493194869"/>
+      <w:bookmarkStart w:id="133" w:name="_Toc493202227"/>
+      <w:bookmarkStart w:id="134" w:name="_Toc493468387"/>
       <w:r>
         <w:lastRenderedPageBreak/>
         <w:t>Descripción</w:t>
       </w:r>
+      <w:bookmarkEnd w:id="131"/>
       <w:bookmarkEnd w:id="132"/>
       <w:bookmarkEnd w:id="133"/>
       <w:bookmarkEnd w:id="134"/>
+    </w:p>
+    <w:p>
+      <w:pPr>
+        <w:pStyle w:val="PSI-Normal"/>
+        <w:rPr>
+          <w:lang w:eastAsia="ar-SA"/>
+        </w:rPr>
+      </w:pPr>
+      <w:r>
+        <w:rPr>
+          <w:lang w:eastAsia="ar-SA"/>
+        </w:rPr>
+        <w:t>El usuario encargado de servicio da de baja a una valoración en específico para que ya no sea considerado dentro del sistema.</w:t>
+      </w:r>
+    </w:p>
+    <w:p>
+      <w:pPr>
+        <w:pStyle w:val="PSI-Ttulo3"/>
+        <w:rPr>
+          <w:lang w:eastAsia="ar-SA"/>
+        </w:rPr>
+      </w:pPr>
+      <w:bookmarkStart w:id="135" w:name="_Toc493192669"/>
+      <w:bookmarkStart w:id="136" w:name="_Toc493194870"/>
+      <w:bookmarkStart w:id="137" w:name="_Toc493202228"/>
+      <w:bookmarkStart w:id="138" w:name="_Toc493468388"/>
+      <w:r>
+        <w:rPr>
+          <w:lang w:eastAsia="ar-SA"/>
+        </w:rPr>
+        <w:t>Relación a otros Casos de Uso</w:t>
+      </w:r>
       <w:bookmarkEnd w:id="135"/>
-    </w:p>
-    <w:p>
-      <w:pPr>
-        <w:pStyle w:val="PSI-Normal"/>
-        <w:rPr>
-          <w:lang w:eastAsia="ar-SA"/>
-        </w:rPr>
-      </w:pPr>
-      <w:r>
-        <w:rPr>
-          <w:lang w:eastAsia="ar-SA"/>
-        </w:rPr>
-        <w:t>El usuario encargado de servicio da de baja a una valoración en específico para que ya no sea considerado dentro del sistema.</w:t>
-      </w:r>
-    </w:p>
-    <w:p>
-      <w:pPr>
-        <w:pStyle w:val="PSI-Ttulo3"/>
-        <w:rPr>
-          <w:lang w:eastAsia="ar-SA"/>
-        </w:rPr>
-      </w:pPr>
-      <w:bookmarkStart w:id="136" w:name="_Toc493192669"/>
-      <w:bookmarkStart w:id="137" w:name="_Toc493194870"/>
-      <w:bookmarkStart w:id="138" w:name="_Toc493202228"/>
-      <w:bookmarkStart w:id="139" w:name="_Toc493468388"/>
-      <w:r>
-        <w:rPr>
-          <w:lang w:eastAsia="ar-SA"/>
-        </w:rPr>
-        <w:t>Relación a otros Casos de Uso</w:t>
-      </w:r>
       <w:bookmarkEnd w:id="136"/>
       <w:bookmarkEnd w:id="137"/>
       <w:bookmarkEnd w:id="138"/>
-      <w:bookmarkEnd w:id="139"/>
     </w:p>
     <w:p>
       <w:pPr>
@@ -6942,7 +6940,7 @@
       <w:pPr>
         <w:pStyle w:val="PSI-Ttulo2"/>
       </w:pPr>
-      <w:bookmarkStart w:id="140" w:name="_Toc493468389"/>
+      <w:bookmarkStart w:id="139" w:name="_Toc493468389"/>
       <w:r>
         <w:t>[</w:t>
       </w:r>
@@ -6960,23 +6958,23 @@
       <w:r>
         <w:t>]</w:t>
       </w:r>
+      <w:bookmarkEnd w:id="139"/>
+    </w:p>
+    <w:p>
+      <w:pPr>
+        <w:pStyle w:val="PSI-Ttulo3"/>
+      </w:pPr>
+      <w:bookmarkStart w:id="140" w:name="_Toc493192671"/>
+      <w:bookmarkStart w:id="141" w:name="_Toc493194872"/>
+      <w:bookmarkStart w:id="142" w:name="_Toc493202230"/>
+      <w:bookmarkStart w:id="143" w:name="_Toc493468390"/>
+      <w:r>
+        <w:t>Actores</w:t>
+      </w:r>
       <w:bookmarkEnd w:id="140"/>
-    </w:p>
-    <w:p>
-      <w:pPr>
-        <w:pStyle w:val="PSI-Ttulo3"/>
-      </w:pPr>
-      <w:bookmarkStart w:id="141" w:name="_Toc493192671"/>
-      <w:bookmarkStart w:id="142" w:name="_Toc493194872"/>
-      <w:bookmarkStart w:id="143" w:name="_Toc493202230"/>
-      <w:bookmarkStart w:id="144" w:name="_Toc493468390"/>
-      <w:r>
-        <w:t>Actores</w:t>
-      </w:r>
       <w:bookmarkEnd w:id="141"/>
       <w:bookmarkEnd w:id="142"/>
       <w:bookmarkEnd w:id="143"/>
-      <w:bookmarkEnd w:id="144"/>
     </w:p>
     <w:p>
       <w:pPr>
@@ -6996,53 +6994,53 @@
       <w:pPr>
         <w:pStyle w:val="PSI-Ttulo3"/>
       </w:pPr>
-      <w:bookmarkStart w:id="145" w:name="_Toc493192672"/>
-      <w:bookmarkStart w:id="146" w:name="_Toc493194873"/>
-      <w:bookmarkStart w:id="147" w:name="_Toc493202231"/>
-      <w:bookmarkStart w:id="148" w:name="_Toc493468391"/>
+      <w:bookmarkStart w:id="144" w:name="_Toc493192672"/>
+      <w:bookmarkStart w:id="145" w:name="_Toc493194873"/>
+      <w:bookmarkStart w:id="146" w:name="_Toc493202231"/>
+      <w:bookmarkStart w:id="147" w:name="_Toc493468391"/>
       <w:r>
         <w:t>Descripción</w:t>
       </w:r>
+      <w:bookmarkEnd w:id="144"/>
       <w:bookmarkEnd w:id="145"/>
       <w:bookmarkEnd w:id="146"/>
       <w:bookmarkEnd w:id="147"/>
+    </w:p>
+    <w:p>
+      <w:pPr>
+        <w:pStyle w:val="PSI-Normal"/>
+        <w:rPr>
+          <w:lang w:eastAsia="ar-SA"/>
+        </w:rPr>
+      </w:pPr>
+      <w:r>
+        <w:rPr>
+          <w:lang w:eastAsia="ar-SA"/>
+        </w:rPr>
+        <w:t>El usuario administrador del sistema realiza una carga de un nuevo sector para que sea contemplado en el sistema y puedan asignársele valoraciones.</w:t>
+      </w:r>
+    </w:p>
+    <w:p>
+      <w:pPr>
+        <w:pStyle w:val="PSI-Ttulo3"/>
+        <w:rPr>
+          <w:lang w:eastAsia="ar-SA"/>
+        </w:rPr>
+      </w:pPr>
+      <w:bookmarkStart w:id="148" w:name="_Toc493192673"/>
+      <w:bookmarkStart w:id="149" w:name="_Toc493194874"/>
+      <w:bookmarkStart w:id="150" w:name="_Toc493202232"/>
+      <w:bookmarkStart w:id="151" w:name="_Toc493468392"/>
+      <w:r>
+        <w:rPr>
+          <w:lang w:eastAsia="ar-SA"/>
+        </w:rPr>
+        <w:t>Relación a otros Casos de Uso</w:t>
+      </w:r>
       <w:bookmarkEnd w:id="148"/>
-    </w:p>
-    <w:p>
-      <w:pPr>
-        <w:pStyle w:val="PSI-Normal"/>
-        <w:rPr>
-          <w:lang w:eastAsia="ar-SA"/>
-        </w:rPr>
-      </w:pPr>
-      <w:r>
-        <w:rPr>
-          <w:lang w:eastAsia="ar-SA"/>
-        </w:rPr>
-        <w:t>El usuario administrador del sistema realiza una carga de un nuevo sector para que sea contemplado en el sistema y puedan asignársele valoraciones.</w:t>
-      </w:r>
-    </w:p>
-    <w:p>
-      <w:pPr>
-        <w:pStyle w:val="PSI-Ttulo3"/>
-        <w:rPr>
-          <w:lang w:eastAsia="ar-SA"/>
-        </w:rPr>
-      </w:pPr>
-      <w:bookmarkStart w:id="149" w:name="_Toc493192673"/>
-      <w:bookmarkStart w:id="150" w:name="_Toc493194874"/>
-      <w:bookmarkStart w:id="151" w:name="_Toc493202232"/>
-      <w:bookmarkStart w:id="152" w:name="_Toc493468392"/>
-      <w:r>
-        <w:rPr>
-          <w:lang w:eastAsia="ar-SA"/>
-        </w:rPr>
-        <w:t>Relación a otros Casos de Uso</w:t>
-      </w:r>
       <w:bookmarkEnd w:id="149"/>
       <w:bookmarkEnd w:id="150"/>
       <w:bookmarkEnd w:id="151"/>
-      <w:bookmarkEnd w:id="152"/>
     </w:p>
     <w:p>
       <w:pPr>
@@ -7080,7 +7078,7 @@
       <w:pPr>
         <w:pStyle w:val="PSI-Ttulo2"/>
       </w:pPr>
-      <w:bookmarkStart w:id="153" w:name="_Toc493468393"/>
+      <w:bookmarkStart w:id="152" w:name="_Toc493468393"/>
       <w:r>
         <w:t>[</w:t>
       </w:r>
@@ -7098,23 +7096,23 @@
       <w:r>
         <w:t>]</w:t>
       </w:r>
+      <w:bookmarkEnd w:id="152"/>
+    </w:p>
+    <w:p>
+      <w:pPr>
+        <w:pStyle w:val="PSI-Ttulo3"/>
+      </w:pPr>
+      <w:bookmarkStart w:id="153" w:name="_Toc493192675"/>
+      <w:bookmarkStart w:id="154" w:name="_Toc493194876"/>
+      <w:bookmarkStart w:id="155" w:name="_Toc493202234"/>
+      <w:bookmarkStart w:id="156" w:name="_Toc493468394"/>
+      <w:r>
+        <w:t>Actores</w:t>
+      </w:r>
       <w:bookmarkEnd w:id="153"/>
-    </w:p>
-    <w:p>
-      <w:pPr>
-        <w:pStyle w:val="PSI-Ttulo3"/>
-      </w:pPr>
-      <w:bookmarkStart w:id="154" w:name="_Toc493192675"/>
-      <w:bookmarkStart w:id="155" w:name="_Toc493194876"/>
-      <w:bookmarkStart w:id="156" w:name="_Toc493202234"/>
-      <w:bookmarkStart w:id="157" w:name="_Toc493468394"/>
-      <w:r>
-        <w:t>Actores</w:t>
-      </w:r>
       <w:bookmarkEnd w:id="154"/>
       <w:bookmarkEnd w:id="155"/>
       <w:bookmarkEnd w:id="156"/>
-      <w:bookmarkEnd w:id="157"/>
     </w:p>
     <w:p>
       <w:pPr>
@@ -7134,65 +7132,65 @@
       <w:pPr>
         <w:pStyle w:val="PSI-Ttulo3"/>
       </w:pPr>
-      <w:bookmarkStart w:id="158" w:name="_Toc493192676"/>
-      <w:bookmarkStart w:id="159" w:name="_Toc493194877"/>
-      <w:bookmarkStart w:id="160" w:name="_Toc493202235"/>
-      <w:bookmarkStart w:id="161" w:name="_Toc493468395"/>
+      <w:bookmarkStart w:id="157" w:name="_Toc493192676"/>
+      <w:bookmarkStart w:id="158" w:name="_Toc493194877"/>
+      <w:bookmarkStart w:id="159" w:name="_Toc493202235"/>
+      <w:bookmarkStart w:id="160" w:name="_Toc493468395"/>
       <w:r>
         <w:t>Descripción</w:t>
       </w:r>
+      <w:bookmarkEnd w:id="157"/>
       <w:bookmarkEnd w:id="158"/>
       <w:bookmarkEnd w:id="159"/>
       <w:bookmarkEnd w:id="160"/>
+    </w:p>
+    <w:p>
+      <w:pPr>
+        <w:pStyle w:val="PSI-Normal"/>
+        <w:rPr>
+          <w:lang w:eastAsia="ar-SA"/>
+        </w:rPr>
+      </w:pPr>
+      <w:r>
+        <w:rPr>
+          <w:lang w:eastAsia="ar-SA"/>
+        </w:rPr>
+        <w:t xml:space="preserve">El usuario administrador del sistema realiza una edición de las características principales de un </w:t>
+      </w:r>
+      <w:r>
+        <w:rPr>
+          <w:lang w:eastAsia="ar-SA"/>
+        </w:rPr>
+        <w:t>sector</w:t>
+      </w:r>
+      <w:r>
+        <w:rPr>
+          <w:lang w:eastAsia="ar-SA"/>
+        </w:rPr>
+        <w:t xml:space="preserve"> seleccionado. Luego guarda la configuración final del mismo.</w:t>
+      </w:r>
+    </w:p>
+    <w:p>
+      <w:pPr>
+        <w:pStyle w:val="PSI-Ttulo3"/>
+        <w:rPr>
+          <w:lang w:eastAsia="ar-SA"/>
+        </w:rPr>
+      </w:pPr>
+      <w:bookmarkStart w:id="161" w:name="_Toc493192677"/>
+      <w:bookmarkStart w:id="162" w:name="_Toc493194878"/>
+      <w:bookmarkStart w:id="163" w:name="_Toc493202236"/>
+      <w:bookmarkStart w:id="164" w:name="_Toc493468396"/>
+      <w:r>
+        <w:rPr>
+          <w:lang w:eastAsia="ar-SA"/>
+        </w:rPr>
+        <w:t>Relación a otros Casos de Uso</w:t>
+      </w:r>
       <w:bookmarkEnd w:id="161"/>
-    </w:p>
-    <w:p>
-      <w:pPr>
-        <w:pStyle w:val="PSI-Normal"/>
-        <w:rPr>
-          <w:lang w:eastAsia="ar-SA"/>
-        </w:rPr>
-      </w:pPr>
-      <w:r>
-        <w:rPr>
-          <w:lang w:eastAsia="ar-SA"/>
-        </w:rPr>
-        <w:t xml:space="preserve">El usuario administrador del sistema realiza una edición de las características principales de un </w:t>
-      </w:r>
-      <w:r>
-        <w:rPr>
-          <w:lang w:eastAsia="ar-SA"/>
-        </w:rPr>
-        <w:t>sector</w:t>
-      </w:r>
-      <w:r>
-        <w:rPr>
-          <w:lang w:eastAsia="ar-SA"/>
-        </w:rPr>
-        <w:t xml:space="preserve"> seleccionado. Luego guarda la configuración final del mismo.</w:t>
-      </w:r>
-    </w:p>
-    <w:p>
-      <w:pPr>
-        <w:pStyle w:val="PSI-Ttulo3"/>
-        <w:rPr>
-          <w:lang w:eastAsia="ar-SA"/>
-        </w:rPr>
-      </w:pPr>
-      <w:bookmarkStart w:id="162" w:name="_Toc493192677"/>
-      <w:bookmarkStart w:id="163" w:name="_Toc493194878"/>
-      <w:bookmarkStart w:id="164" w:name="_Toc493202236"/>
-      <w:bookmarkStart w:id="165" w:name="_Toc493468396"/>
-      <w:r>
-        <w:rPr>
-          <w:lang w:eastAsia="ar-SA"/>
-        </w:rPr>
-        <w:t>Relación a otros Casos de Uso</w:t>
-      </w:r>
       <w:bookmarkEnd w:id="162"/>
       <w:bookmarkEnd w:id="163"/>
       <w:bookmarkEnd w:id="164"/>
-      <w:bookmarkEnd w:id="165"/>
     </w:p>
     <w:p>
       <w:pPr>
@@ -7230,7 +7228,7 @@
       <w:pPr>
         <w:pStyle w:val="PSI-Ttulo2"/>
       </w:pPr>
-      <w:bookmarkStart w:id="166" w:name="_Toc493468397"/>
+      <w:bookmarkStart w:id="165" w:name="_Toc493468397"/>
       <w:r>
         <w:t>[</w:t>
       </w:r>
@@ -7248,23 +7246,23 @@
       <w:r>
         <w:t>]</w:t>
       </w:r>
+      <w:bookmarkEnd w:id="165"/>
+    </w:p>
+    <w:p>
+      <w:pPr>
+        <w:pStyle w:val="PSI-Ttulo3"/>
+      </w:pPr>
+      <w:bookmarkStart w:id="166" w:name="_Toc493192679"/>
+      <w:bookmarkStart w:id="167" w:name="_Toc493194880"/>
+      <w:bookmarkStart w:id="168" w:name="_Toc493202238"/>
+      <w:bookmarkStart w:id="169" w:name="_Toc493468398"/>
+      <w:r>
+        <w:t>Actores</w:t>
+      </w:r>
       <w:bookmarkEnd w:id="166"/>
-    </w:p>
-    <w:p>
-      <w:pPr>
-        <w:pStyle w:val="PSI-Ttulo3"/>
-      </w:pPr>
-      <w:bookmarkStart w:id="167" w:name="_Toc493192679"/>
-      <w:bookmarkStart w:id="168" w:name="_Toc493194880"/>
-      <w:bookmarkStart w:id="169" w:name="_Toc493202238"/>
-      <w:bookmarkStart w:id="170" w:name="_Toc493468398"/>
-      <w:r>
-        <w:t>Actores</w:t>
-      </w:r>
       <w:bookmarkEnd w:id="167"/>
       <w:bookmarkEnd w:id="168"/>
       <w:bookmarkEnd w:id="169"/>
-      <w:bookmarkEnd w:id="170"/>
     </w:p>
     <w:p>
       <w:pPr>
@@ -7284,54 +7282,54 @@
       <w:pPr>
         <w:pStyle w:val="PSI-Ttulo3"/>
       </w:pPr>
-      <w:bookmarkStart w:id="171" w:name="_Toc493192680"/>
-      <w:bookmarkStart w:id="172" w:name="_Toc493194881"/>
-      <w:bookmarkStart w:id="173" w:name="_Toc493202239"/>
-      <w:bookmarkStart w:id="174" w:name="_Toc493468399"/>
+      <w:bookmarkStart w:id="170" w:name="_Toc493192680"/>
+      <w:bookmarkStart w:id="171" w:name="_Toc493194881"/>
+      <w:bookmarkStart w:id="172" w:name="_Toc493202239"/>
+      <w:bookmarkStart w:id="173" w:name="_Toc493468399"/>
       <w:r>
         <w:lastRenderedPageBreak/>
         <w:t>Descripción</w:t>
       </w:r>
+      <w:bookmarkEnd w:id="170"/>
       <w:bookmarkEnd w:id="171"/>
       <w:bookmarkEnd w:id="172"/>
       <w:bookmarkEnd w:id="173"/>
+    </w:p>
+    <w:p>
+      <w:pPr>
+        <w:pStyle w:val="PSI-Normal"/>
+        <w:rPr>
+          <w:lang w:eastAsia="ar-SA"/>
+        </w:rPr>
+      </w:pPr>
+      <w:r>
+        <w:rPr>
+          <w:lang w:eastAsia="ar-SA"/>
+        </w:rPr>
+        <w:t>El usuario administrador del sistema deshabilita a un sector en específico para que ya no sea considerado dentro del sistema, sin realizar una eliminación total del mismo.</w:t>
+      </w:r>
+    </w:p>
+    <w:p>
+      <w:pPr>
+        <w:pStyle w:val="PSI-Ttulo3"/>
+        <w:rPr>
+          <w:lang w:eastAsia="ar-SA"/>
+        </w:rPr>
+      </w:pPr>
+      <w:bookmarkStart w:id="174" w:name="_Toc493192681"/>
+      <w:bookmarkStart w:id="175" w:name="_Toc493194882"/>
+      <w:bookmarkStart w:id="176" w:name="_Toc493202240"/>
+      <w:bookmarkStart w:id="177" w:name="_Toc493468400"/>
+      <w:r>
+        <w:rPr>
+          <w:lang w:eastAsia="ar-SA"/>
+        </w:rPr>
+        <w:t>Relación a otros Casos de Uso</w:t>
+      </w:r>
       <w:bookmarkEnd w:id="174"/>
-    </w:p>
-    <w:p>
-      <w:pPr>
-        <w:pStyle w:val="PSI-Normal"/>
-        <w:rPr>
-          <w:lang w:eastAsia="ar-SA"/>
-        </w:rPr>
-      </w:pPr>
-      <w:r>
-        <w:rPr>
-          <w:lang w:eastAsia="ar-SA"/>
-        </w:rPr>
-        <w:t>El usuario administrador del sistema deshabilita a un sector en específico para que ya no sea considerado dentro del sistema, sin realizar una eliminación total del mismo.</w:t>
-      </w:r>
-    </w:p>
-    <w:p>
-      <w:pPr>
-        <w:pStyle w:val="PSI-Ttulo3"/>
-        <w:rPr>
-          <w:lang w:eastAsia="ar-SA"/>
-        </w:rPr>
-      </w:pPr>
-      <w:bookmarkStart w:id="175" w:name="_Toc493192681"/>
-      <w:bookmarkStart w:id="176" w:name="_Toc493194882"/>
-      <w:bookmarkStart w:id="177" w:name="_Toc493202240"/>
-      <w:bookmarkStart w:id="178" w:name="_Toc493468400"/>
-      <w:r>
-        <w:rPr>
-          <w:lang w:eastAsia="ar-SA"/>
-        </w:rPr>
-        <w:t>Relación a otros Casos de Uso</w:t>
-      </w:r>
       <w:bookmarkEnd w:id="175"/>
       <w:bookmarkEnd w:id="176"/>
       <w:bookmarkEnd w:id="177"/>
-      <w:bookmarkEnd w:id="178"/>
     </w:p>
     <w:p>
       <w:pPr>
@@ -7369,7 +7367,7 @@
       <w:pPr>
         <w:pStyle w:val="PSI-Ttulo2"/>
       </w:pPr>
-      <w:bookmarkStart w:id="179" w:name="_Toc493468401"/>
+      <w:bookmarkStart w:id="178" w:name="_Toc493468401"/>
       <w:r>
         <w:t>[</w:t>
       </w:r>
@@ -7384,23 +7382,23 @@
       <w:r>
         <w:t>]</w:t>
       </w:r>
+      <w:bookmarkEnd w:id="178"/>
+    </w:p>
+    <w:p>
+      <w:pPr>
+        <w:pStyle w:val="PSI-Ttulo3"/>
+      </w:pPr>
+      <w:bookmarkStart w:id="179" w:name="_Toc493192683"/>
+      <w:bookmarkStart w:id="180" w:name="_Toc493194884"/>
+      <w:bookmarkStart w:id="181" w:name="_Toc493202242"/>
+      <w:bookmarkStart w:id="182" w:name="_Toc493468402"/>
+      <w:r>
+        <w:t>Actores</w:t>
+      </w:r>
       <w:bookmarkEnd w:id="179"/>
-    </w:p>
-    <w:p>
-      <w:pPr>
-        <w:pStyle w:val="PSI-Ttulo3"/>
-      </w:pPr>
-      <w:bookmarkStart w:id="180" w:name="_Toc493192683"/>
-      <w:bookmarkStart w:id="181" w:name="_Toc493194884"/>
-      <w:bookmarkStart w:id="182" w:name="_Toc493202242"/>
-      <w:bookmarkStart w:id="183" w:name="_Toc493468402"/>
-      <w:r>
-        <w:t>Actores</w:t>
-      </w:r>
       <w:bookmarkEnd w:id="180"/>
       <w:bookmarkEnd w:id="181"/>
       <w:bookmarkEnd w:id="182"/>
-      <w:bookmarkEnd w:id="183"/>
     </w:p>
     <w:p>
       <w:pPr>
@@ -7423,17 +7421,17 @@
       <w:pPr>
         <w:pStyle w:val="PSI-Ttulo3"/>
       </w:pPr>
-      <w:bookmarkStart w:id="184" w:name="_Toc493192684"/>
-      <w:bookmarkStart w:id="185" w:name="_Toc493194885"/>
-      <w:bookmarkStart w:id="186" w:name="_Toc493202243"/>
-      <w:bookmarkStart w:id="187" w:name="_Toc493468403"/>
+      <w:bookmarkStart w:id="183" w:name="_Toc493192684"/>
+      <w:bookmarkStart w:id="184" w:name="_Toc493194885"/>
+      <w:bookmarkStart w:id="185" w:name="_Toc493202243"/>
+      <w:bookmarkStart w:id="186" w:name="_Toc493468403"/>
       <w:r>
         <w:t>Descripción</w:t>
       </w:r>
+      <w:bookmarkEnd w:id="183"/>
       <w:bookmarkEnd w:id="184"/>
       <w:bookmarkEnd w:id="185"/>
       <w:bookmarkEnd w:id="186"/>
-      <w:bookmarkEnd w:id="187"/>
     </w:p>
     <w:p>
       <w:pPr>
@@ -7475,20 +7473,20 @@
           <w:lang w:eastAsia="ar-SA"/>
         </w:rPr>
       </w:pPr>
-      <w:bookmarkStart w:id="188" w:name="_Toc493192685"/>
-      <w:bookmarkStart w:id="189" w:name="_Toc493194886"/>
-      <w:bookmarkStart w:id="190" w:name="_Toc493202244"/>
-      <w:bookmarkStart w:id="191" w:name="_Toc493468404"/>
+      <w:bookmarkStart w:id="187" w:name="_Toc493192685"/>
+      <w:bookmarkStart w:id="188" w:name="_Toc493194886"/>
+      <w:bookmarkStart w:id="189" w:name="_Toc493202244"/>
+      <w:bookmarkStart w:id="190" w:name="_Toc493468404"/>
       <w:r>
         <w:rPr>
           <w:lang w:eastAsia="ar-SA"/>
         </w:rPr>
         <w:t>Relación a otros Casos de Uso</w:t>
       </w:r>
+      <w:bookmarkEnd w:id="187"/>
       <w:bookmarkEnd w:id="188"/>
       <w:bookmarkEnd w:id="189"/>
       <w:bookmarkEnd w:id="190"/>
-      <w:bookmarkEnd w:id="191"/>
     </w:p>
     <w:p>
       <w:pPr>
@@ -7553,7 +7551,7 @@
       <w:pPr>
         <w:pStyle w:val="PSI-Ttulo2"/>
       </w:pPr>
-      <w:bookmarkStart w:id="192" w:name="_Toc493468405"/>
+      <w:bookmarkStart w:id="191" w:name="_Toc493468405"/>
       <w:r>
         <w:t>[</w:t>
       </w:r>
@@ -7568,23 +7566,23 @@
       <w:r>
         <w:t>]</w:t>
       </w:r>
+      <w:bookmarkEnd w:id="191"/>
+    </w:p>
+    <w:p>
+      <w:pPr>
+        <w:pStyle w:val="PSI-Ttulo3"/>
+      </w:pPr>
+      <w:bookmarkStart w:id="192" w:name="_Toc493192687"/>
+      <w:bookmarkStart w:id="193" w:name="_Toc493194888"/>
+      <w:bookmarkStart w:id="194" w:name="_Toc493202246"/>
+      <w:bookmarkStart w:id="195" w:name="_Toc493468406"/>
+      <w:r>
+        <w:t>Actores</w:t>
+      </w:r>
       <w:bookmarkEnd w:id="192"/>
-    </w:p>
-    <w:p>
-      <w:pPr>
-        <w:pStyle w:val="PSI-Ttulo3"/>
-      </w:pPr>
-      <w:bookmarkStart w:id="193" w:name="_Toc493192687"/>
-      <w:bookmarkStart w:id="194" w:name="_Toc493194888"/>
-      <w:bookmarkStart w:id="195" w:name="_Toc493202246"/>
-      <w:bookmarkStart w:id="196" w:name="_Toc493468406"/>
-      <w:r>
-        <w:t>Actores</w:t>
-      </w:r>
       <w:bookmarkEnd w:id="193"/>
       <w:bookmarkEnd w:id="194"/>
       <w:bookmarkEnd w:id="195"/>
-      <w:bookmarkEnd w:id="196"/>
     </w:p>
     <w:p>
       <w:pPr>
@@ -7607,73 +7605,73 @@
       <w:pPr>
         <w:pStyle w:val="PSI-Ttulo3"/>
       </w:pPr>
-      <w:bookmarkStart w:id="197" w:name="_Toc493192688"/>
-      <w:bookmarkStart w:id="198" w:name="_Toc493194889"/>
-      <w:bookmarkStart w:id="199" w:name="_Toc493202247"/>
-      <w:bookmarkStart w:id="200" w:name="_Toc493468407"/>
+      <w:bookmarkStart w:id="196" w:name="_Toc493192688"/>
+      <w:bookmarkStart w:id="197" w:name="_Toc493194889"/>
+      <w:bookmarkStart w:id="198" w:name="_Toc493202247"/>
+      <w:bookmarkStart w:id="199" w:name="_Toc493468407"/>
       <w:r>
         <w:t>Descripción</w:t>
       </w:r>
+      <w:bookmarkEnd w:id="196"/>
       <w:bookmarkEnd w:id="197"/>
       <w:bookmarkEnd w:id="198"/>
       <w:bookmarkEnd w:id="199"/>
+    </w:p>
+    <w:p>
+      <w:pPr>
+        <w:pStyle w:val="PSI-Normal"/>
+        <w:rPr>
+          <w:lang w:eastAsia="ar-SA"/>
+        </w:rPr>
+      </w:pPr>
+      <w:r>
+        <w:rPr>
+          <w:lang w:eastAsia="ar-SA"/>
+        </w:rPr>
+        <w:t>Luego de atender una valoración el usuario encargado de servicio decide realizar una devolución en forma de descripción o detallamiento de la resolución de la valoración.</w:t>
+      </w:r>
+    </w:p>
+    <w:p>
+      <w:pPr>
+        <w:pStyle w:val="PSI-Normal"/>
+      </w:pPr>
+    </w:p>
+    <w:p>
+      <w:pPr>
+        <w:pStyle w:val="PSI-Ttulo2"/>
+      </w:pPr>
+      <w:bookmarkStart w:id="200" w:name="_Toc493468408"/>
+      <w:r>
+        <w:t>[</w:t>
+      </w:r>
+      <w:r>
+        <w:t xml:space="preserve">CU15 – </w:t>
+      </w:r>
+      <w:proofErr w:type="spellStart"/>
+      <w:r>
+        <w:t>RealizarValoracion</w:t>
+      </w:r>
+      <w:proofErr w:type="spellEnd"/>
+      <w:r>
+        <w:t>]</w:t>
+      </w:r>
       <w:bookmarkEnd w:id="200"/>
     </w:p>
     <w:p>
       <w:pPr>
-        <w:pStyle w:val="PSI-Normal"/>
-        <w:rPr>
-          <w:lang w:eastAsia="ar-SA"/>
-        </w:rPr>
-      </w:pPr>
-      <w:r>
-        <w:rPr>
-          <w:lang w:eastAsia="ar-SA"/>
-        </w:rPr>
-        <w:t>Luego de atender una valoración el usuario encargado de servicio decide realizar una devolución en forma de descripción o detallamiento de la resolución de la valoración.</w:t>
-      </w:r>
-    </w:p>
-    <w:p>
-      <w:pPr>
-        <w:pStyle w:val="PSI-Normal"/>
-      </w:pPr>
-    </w:p>
-    <w:p>
-      <w:pPr>
-        <w:pStyle w:val="PSI-Ttulo2"/>
-      </w:pPr>
-      <w:bookmarkStart w:id="201" w:name="_Toc493468408"/>
-      <w:r>
-        <w:t>[</w:t>
-      </w:r>
-      <w:r>
-        <w:t xml:space="preserve">CU15 – </w:t>
-      </w:r>
-      <w:proofErr w:type="spellStart"/>
-      <w:r>
-        <w:t>RealizarValoracion</w:t>
-      </w:r>
-      <w:proofErr w:type="spellEnd"/>
-      <w:r>
-        <w:t>]</w:t>
+        <w:pStyle w:val="PSI-Ttulo3"/>
+      </w:pPr>
+      <w:bookmarkStart w:id="201" w:name="_Toc493192690"/>
+      <w:bookmarkStart w:id="202" w:name="_Toc493194891"/>
+      <w:bookmarkStart w:id="203" w:name="_Toc493202249"/>
+      <w:bookmarkStart w:id="204" w:name="_Toc493468409"/>
+      <w:r>
+        <w:t>Actores</w:t>
       </w:r>
       <w:bookmarkEnd w:id="201"/>
-    </w:p>
-    <w:p>
-      <w:pPr>
-        <w:pStyle w:val="PSI-Ttulo3"/>
-      </w:pPr>
-      <w:bookmarkStart w:id="202" w:name="_Toc493192690"/>
-      <w:bookmarkStart w:id="203" w:name="_Toc493194891"/>
-      <w:bookmarkStart w:id="204" w:name="_Toc493202249"/>
-      <w:bookmarkStart w:id="205" w:name="_Toc493468409"/>
-      <w:r>
-        <w:t>Actores</w:t>
-      </w:r>
       <w:bookmarkEnd w:id="202"/>
       <w:bookmarkEnd w:id="203"/>
       <w:bookmarkEnd w:id="204"/>
-      <w:bookmarkEnd w:id="205"/>
     </w:p>
     <w:p>
       <w:pPr>
@@ -7691,54 +7689,54 @@
       <w:pPr>
         <w:pStyle w:val="PSI-Ttulo3"/>
       </w:pPr>
-      <w:bookmarkStart w:id="206" w:name="_Toc493192691"/>
-      <w:bookmarkStart w:id="207" w:name="_Toc493194892"/>
-      <w:bookmarkStart w:id="208" w:name="_Toc493202250"/>
-      <w:bookmarkStart w:id="209" w:name="_Toc493468410"/>
+      <w:bookmarkStart w:id="205" w:name="_Toc493192691"/>
+      <w:bookmarkStart w:id="206" w:name="_Toc493194892"/>
+      <w:bookmarkStart w:id="207" w:name="_Toc493202250"/>
+      <w:bookmarkStart w:id="208" w:name="_Toc493468410"/>
       <w:r>
         <w:lastRenderedPageBreak/>
         <w:t>Descripción</w:t>
       </w:r>
+      <w:bookmarkEnd w:id="205"/>
       <w:bookmarkEnd w:id="206"/>
       <w:bookmarkEnd w:id="207"/>
       <w:bookmarkEnd w:id="208"/>
+    </w:p>
+    <w:p>
+      <w:pPr>
+        <w:pStyle w:val="PSI-Normal"/>
+        <w:rPr>
+          <w:lang w:eastAsia="ar-SA"/>
+        </w:rPr>
+      </w:pPr>
+      <w:r>
+        <w:rPr>
+          <w:lang w:eastAsia="ar-SA"/>
+        </w:rPr>
+        <w:t>El usuario valorador cuenta con las intenciones de realizar un reclamo u opinión. Ingresa al sistema y busca selecciona la valoración correspondiente a su cometido. Luego la envía para que esta le sea notificada al responsable del servicio a la que está relacionada.</w:t>
+      </w:r>
+    </w:p>
+    <w:p>
+      <w:pPr>
+        <w:pStyle w:val="PSI-Ttulo3"/>
+        <w:rPr>
+          <w:lang w:eastAsia="ar-SA"/>
+        </w:rPr>
+      </w:pPr>
+      <w:bookmarkStart w:id="209" w:name="_Toc493192692"/>
+      <w:bookmarkStart w:id="210" w:name="_Toc493194893"/>
+      <w:bookmarkStart w:id="211" w:name="_Toc493202251"/>
+      <w:bookmarkStart w:id="212" w:name="_Toc493468411"/>
+      <w:r>
+        <w:rPr>
+          <w:lang w:eastAsia="ar-SA"/>
+        </w:rPr>
+        <w:t>Relación a otros Casos de Uso</w:t>
+      </w:r>
       <w:bookmarkEnd w:id="209"/>
-    </w:p>
-    <w:p>
-      <w:pPr>
-        <w:pStyle w:val="PSI-Normal"/>
-        <w:rPr>
-          <w:lang w:eastAsia="ar-SA"/>
-        </w:rPr>
-      </w:pPr>
-      <w:r>
-        <w:rPr>
-          <w:lang w:eastAsia="ar-SA"/>
-        </w:rPr>
-        <w:t>El usuario valorador cuenta con las intenciones de realizar un reclamo u opinión. Ingresa al sistema y busca selecciona la valoración correspondiente a su cometido. Luego la envía para que esta le sea notificada al responsable del servicio a la que está relacionada.</w:t>
-      </w:r>
-    </w:p>
-    <w:p>
-      <w:pPr>
-        <w:pStyle w:val="PSI-Ttulo3"/>
-        <w:rPr>
-          <w:lang w:eastAsia="ar-SA"/>
-        </w:rPr>
-      </w:pPr>
-      <w:bookmarkStart w:id="210" w:name="_Toc493192692"/>
-      <w:bookmarkStart w:id="211" w:name="_Toc493194893"/>
-      <w:bookmarkStart w:id="212" w:name="_Toc493202251"/>
-      <w:bookmarkStart w:id="213" w:name="_Toc493468411"/>
-      <w:r>
-        <w:rPr>
-          <w:lang w:eastAsia="ar-SA"/>
-        </w:rPr>
-        <w:t>Relación a otros Casos de Uso</w:t>
-      </w:r>
       <w:bookmarkEnd w:id="210"/>
       <w:bookmarkEnd w:id="211"/>
       <w:bookmarkEnd w:id="212"/>
-      <w:bookmarkEnd w:id="213"/>
     </w:p>
     <w:p>
       <w:pPr>
@@ -7817,7 +7815,7 @@
       <w:pPr>
         <w:pStyle w:val="PSI-Ttulo2"/>
       </w:pPr>
-      <w:bookmarkStart w:id="214" w:name="_Toc493468412"/>
+      <w:bookmarkStart w:id="213" w:name="_Toc493468412"/>
       <w:r>
         <w:t>[</w:t>
       </w:r>
@@ -7832,23 +7830,23 @@
       <w:r>
         <w:t>]</w:t>
       </w:r>
+      <w:bookmarkEnd w:id="213"/>
+    </w:p>
+    <w:p>
+      <w:pPr>
+        <w:pStyle w:val="PSI-Ttulo3"/>
+      </w:pPr>
+      <w:bookmarkStart w:id="214" w:name="_Toc493192694"/>
+      <w:bookmarkStart w:id="215" w:name="_Toc493194895"/>
+      <w:bookmarkStart w:id="216" w:name="_Toc493202253"/>
+      <w:bookmarkStart w:id="217" w:name="_Toc493468413"/>
+      <w:r>
+        <w:t>Actores</w:t>
+      </w:r>
       <w:bookmarkEnd w:id="214"/>
-    </w:p>
-    <w:p>
-      <w:pPr>
-        <w:pStyle w:val="PSI-Ttulo3"/>
-      </w:pPr>
-      <w:bookmarkStart w:id="215" w:name="_Toc493192694"/>
-      <w:bookmarkStart w:id="216" w:name="_Toc493194895"/>
-      <w:bookmarkStart w:id="217" w:name="_Toc493202253"/>
-      <w:bookmarkStart w:id="218" w:name="_Toc493468413"/>
-      <w:r>
-        <w:t>Actores</w:t>
-      </w:r>
       <w:bookmarkEnd w:id="215"/>
       <w:bookmarkEnd w:id="216"/>
       <w:bookmarkEnd w:id="217"/>
-      <w:bookmarkEnd w:id="218"/>
     </w:p>
     <w:p>
       <w:pPr>
@@ -7866,17 +7864,17 @@
       <w:pPr>
         <w:pStyle w:val="PSI-Ttulo3"/>
       </w:pPr>
-      <w:bookmarkStart w:id="219" w:name="_Toc493192695"/>
-      <w:bookmarkStart w:id="220" w:name="_Toc493194896"/>
-      <w:bookmarkStart w:id="221" w:name="_Toc493202254"/>
-      <w:bookmarkStart w:id="222" w:name="_Toc493468414"/>
+      <w:bookmarkStart w:id="218" w:name="_Toc493192695"/>
+      <w:bookmarkStart w:id="219" w:name="_Toc493194896"/>
+      <w:bookmarkStart w:id="220" w:name="_Toc493202254"/>
+      <w:bookmarkStart w:id="221" w:name="_Toc493468414"/>
       <w:r>
         <w:t>Descripción</w:t>
       </w:r>
+      <w:bookmarkEnd w:id="218"/>
       <w:bookmarkEnd w:id="219"/>
       <w:bookmarkEnd w:id="220"/>
       <w:bookmarkEnd w:id="221"/>
-      <w:bookmarkEnd w:id="222"/>
     </w:p>
     <w:p>
       <w:pPr>
@@ -7912,20 +7910,20 @@
           <w:lang w:eastAsia="ar-SA"/>
         </w:rPr>
       </w:pPr>
-      <w:bookmarkStart w:id="223" w:name="_Toc493192696"/>
-      <w:bookmarkStart w:id="224" w:name="_Toc493194897"/>
-      <w:bookmarkStart w:id="225" w:name="_Toc493202255"/>
-      <w:bookmarkStart w:id="226" w:name="_Toc493468415"/>
+      <w:bookmarkStart w:id="222" w:name="_Toc493192696"/>
+      <w:bookmarkStart w:id="223" w:name="_Toc493194897"/>
+      <w:bookmarkStart w:id="224" w:name="_Toc493202255"/>
+      <w:bookmarkStart w:id="225" w:name="_Toc493468415"/>
       <w:r>
         <w:rPr>
           <w:lang w:eastAsia="ar-SA"/>
         </w:rPr>
         <w:t>Relación a otros Casos de Uso</w:t>
       </w:r>
+      <w:bookmarkEnd w:id="222"/>
       <w:bookmarkEnd w:id="223"/>
       <w:bookmarkEnd w:id="224"/>
       <w:bookmarkEnd w:id="225"/>
-      <w:bookmarkEnd w:id="226"/>
     </w:p>
     <w:p>
       <w:pPr>
@@ -7963,7 +7961,7 @@
       <w:pPr>
         <w:pStyle w:val="PSI-Ttulo2"/>
       </w:pPr>
-      <w:bookmarkStart w:id="227" w:name="_Toc493468416"/>
+      <w:bookmarkStart w:id="226" w:name="_Toc493468416"/>
       <w:r>
         <w:t>[</w:t>
       </w:r>
@@ -7978,23 +7976,23 @@
       <w:r>
         <w:t>]</w:t>
       </w:r>
+      <w:bookmarkEnd w:id="226"/>
+    </w:p>
+    <w:p>
+      <w:pPr>
+        <w:pStyle w:val="PSI-Ttulo3"/>
+      </w:pPr>
+      <w:bookmarkStart w:id="227" w:name="_Toc493192698"/>
+      <w:bookmarkStart w:id="228" w:name="_Toc493194899"/>
+      <w:bookmarkStart w:id="229" w:name="_Toc493202257"/>
+      <w:bookmarkStart w:id="230" w:name="_Toc493468417"/>
+      <w:r>
+        <w:t>Actores</w:t>
+      </w:r>
       <w:bookmarkEnd w:id="227"/>
-    </w:p>
-    <w:p>
-      <w:pPr>
-        <w:pStyle w:val="PSI-Ttulo3"/>
-      </w:pPr>
-      <w:bookmarkStart w:id="228" w:name="_Toc493192698"/>
-      <w:bookmarkStart w:id="229" w:name="_Toc493194899"/>
-      <w:bookmarkStart w:id="230" w:name="_Toc493202257"/>
-      <w:bookmarkStart w:id="231" w:name="_Toc493468417"/>
-      <w:r>
-        <w:t>Actores</w:t>
-      </w:r>
       <w:bookmarkEnd w:id="228"/>
       <w:bookmarkEnd w:id="229"/>
       <w:bookmarkEnd w:id="230"/>
-      <w:bookmarkEnd w:id="231"/>
     </w:p>
     <w:p>
       <w:pPr>
@@ -8012,17 +8010,17 @@
       <w:pPr>
         <w:pStyle w:val="PSI-Ttulo3"/>
       </w:pPr>
-      <w:bookmarkStart w:id="232" w:name="_Toc493192699"/>
-      <w:bookmarkStart w:id="233" w:name="_Toc493194900"/>
-      <w:bookmarkStart w:id="234" w:name="_Toc493202258"/>
-      <w:bookmarkStart w:id="235" w:name="_Toc493468418"/>
+      <w:bookmarkStart w:id="231" w:name="_Toc493192699"/>
+      <w:bookmarkStart w:id="232" w:name="_Toc493194900"/>
+      <w:bookmarkStart w:id="233" w:name="_Toc493202258"/>
+      <w:bookmarkStart w:id="234" w:name="_Toc493468418"/>
       <w:r>
         <w:t>Descripción</w:t>
       </w:r>
+      <w:bookmarkEnd w:id="231"/>
       <w:bookmarkEnd w:id="232"/>
       <w:bookmarkEnd w:id="233"/>
       <w:bookmarkEnd w:id="234"/>
-      <w:bookmarkEnd w:id="235"/>
     </w:p>
     <w:p>
       <w:pPr>
@@ -8057,7 +8055,7 @@
       <w:pPr>
         <w:pStyle w:val="PSI-Ttulo2"/>
       </w:pPr>
-      <w:bookmarkStart w:id="236" w:name="_Toc493468419"/>
+      <w:bookmarkStart w:id="235" w:name="_Toc493468419"/>
       <w:r>
         <w:lastRenderedPageBreak/>
         <w:t>[</w:t>
@@ -8073,23 +8071,23 @@
       <w:r>
         <w:t>]</w:t>
       </w:r>
+      <w:bookmarkEnd w:id="235"/>
+    </w:p>
+    <w:p>
+      <w:pPr>
+        <w:pStyle w:val="PSI-Ttulo3"/>
+      </w:pPr>
+      <w:bookmarkStart w:id="236" w:name="_Toc493192701"/>
+      <w:bookmarkStart w:id="237" w:name="_Toc493194902"/>
+      <w:bookmarkStart w:id="238" w:name="_Toc493202260"/>
+      <w:bookmarkStart w:id="239" w:name="_Toc493468420"/>
+      <w:r>
+        <w:t>Actores</w:t>
+      </w:r>
       <w:bookmarkEnd w:id="236"/>
-    </w:p>
-    <w:p>
-      <w:pPr>
-        <w:pStyle w:val="PSI-Ttulo3"/>
-      </w:pPr>
-      <w:bookmarkStart w:id="237" w:name="_Toc493192701"/>
-      <w:bookmarkStart w:id="238" w:name="_Toc493194902"/>
-      <w:bookmarkStart w:id="239" w:name="_Toc493202260"/>
-      <w:bookmarkStart w:id="240" w:name="_Toc493468420"/>
-      <w:r>
-        <w:t>Actores</w:t>
-      </w:r>
       <w:bookmarkEnd w:id="237"/>
       <w:bookmarkEnd w:id="238"/>
       <w:bookmarkEnd w:id="239"/>
-      <w:bookmarkEnd w:id="240"/>
     </w:p>
     <w:p>
       <w:pPr>
@@ -8107,88 +8105,88 @@
       <w:pPr>
         <w:pStyle w:val="PSI-Ttulo3"/>
       </w:pPr>
-      <w:bookmarkStart w:id="241" w:name="_Toc493192702"/>
-      <w:bookmarkStart w:id="242" w:name="_Toc493194903"/>
-      <w:bookmarkStart w:id="243" w:name="_Toc493202261"/>
-      <w:bookmarkStart w:id="244" w:name="_Toc493468421"/>
+      <w:bookmarkStart w:id="240" w:name="_Toc493192702"/>
+      <w:bookmarkStart w:id="241" w:name="_Toc493194903"/>
+      <w:bookmarkStart w:id="242" w:name="_Toc493202261"/>
+      <w:bookmarkStart w:id="243" w:name="_Toc493468421"/>
       <w:r>
         <w:t>Descripción</w:t>
       </w:r>
+      <w:bookmarkEnd w:id="240"/>
       <w:bookmarkEnd w:id="241"/>
       <w:bookmarkEnd w:id="242"/>
       <w:bookmarkEnd w:id="243"/>
+    </w:p>
+    <w:p>
+      <w:pPr>
+        <w:pStyle w:val="PSI-Normal"/>
+        <w:rPr>
+          <w:lang w:eastAsia="ar-SA"/>
+        </w:rPr>
+      </w:pPr>
+      <w:r>
+        <w:rPr>
+          <w:lang w:eastAsia="ar-SA"/>
+        </w:rPr>
+        <w:t xml:space="preserve">El usuario valorador </w:t>
+      </w:r>
+      <w:r>
+        <w:rPr>
+          <w:lang w:eastAsia="ar-SA"/>
+        </w:rPr>
+        <w:t>agrega información a la valoración que se encuentra realizando mediante un texto</w:t>
+      </w:r>
+      <w:r>
+        <w:rPr>
+          <w:lang w:eastAsia="ar-SA"/>
+        </w:rPr>
+        <w:t>.</w:t>
+      </w:r>
+    </w:p>
+    <w:p>
+      <w:pPr>
+        <w:pStyle w:val="PSI-Normal"/>
+        <w:rPr>
+          <w:lang w:eastAsia="ar-SA"/>
+        </w:rPr>
+      </w:pPr>
+    </w:p>
+    <w:p>
+      <w:pPr>
+        <w:pStyle w:val="PSI-Ttulo2"/>
+      </w:pPr>
+      <w:bookmarkStart w:id="244" w:name="_Toc493468422"/>
+      <w:r>
+        <w:t>[</w:t>
+      </w:r>
+      <w:r>
+        <w:t xml:space="preserve">CU19 – </w:t>
+      </w:r>
+      <w:proofErr w:type="spellStart"/>
+      <w:r>
+        <w:t>AgregarFotografia</w:t>
+      </w:r>
+      <w:proofErr w:type="spellEnd"/>
+      <w:r>
+        <w:t>]</w:t>
+      </w:r>
       <w:bookmarkEnd w:id="244"/>
     </w:p>
     <w:p>
       <w:pPr>
-        <w:pStyle w:val="PSI-Normal"/>
-        <w:rPr>
-          <w:lang w:eastAsia="ar-SA"/>
-        </w:rPr>
-      </w:pPr>
-      <w:r>
-        <w:rPr>
-          <w:lang w:eastAsia="ar-SA"/>
-        </w:rPr>
-        <w:t xml:space="preserve">El usuario valorador </w:t>
-      </w:r>
-      <w:r>
-        <w:rPr>
-          <w:lang w:eastAsia="ar-SA"/>
-        </w:rPr>
-        <w:t>agrega información a la valoración que se encuentra realizando mediante un texto</w:t>
-      </w:r>
-      <w:r>
-        <w:rPr>
-          <w:lang w:eastAsia="ar-SA"/>
-        </w:rPr>
-        <w:t>.</w:t>
-      </w:r>
-    </w:p>
-    <w:p>
-      <w:pPr>
-        <w:pStyle w:val="PSI-Normal"/>
-        <w:rPr>
-          <w:lang w:eastAsia="ar-SA"/>
-        </w:rPr>
-      </w:pPr>
-    </w:p>
-    <w:p>
-      <w:pPr>
-        <w:pStyle w:val="PSI-Ttulo2"/>
-      </w:pPr>
-      <w:bookmarkStart w:id="245" w:name="_Toc493468422"/>
-      <w:r>
-        <w:t>[</w:t>
-      </w:r>
-      <w:r>
-        <w:t xml:space="preserve">CU19 – </w:t>
-      </w:r>
-      <w:proofErr w:type="spellStart"/>
-      <w:r>
-        <w:t>AgregarFotografia</w:t>
-      </w:r>
-      <w:proofErr w:type="spellEnd"/>
-      <w:r>
-        <w:t>]</w:t>
+        <w:pStyle w:val="PSI-Ttulo3"/>
+      </w:pPr>
+      <w:bookmarkStart w:id="245" w:name="_Toc493192704"/>
+      <w:bookmarkStart w:id="246" w:name="_Toc493194905"/>
+      <w:bookmarkStart w:id="247" w:name="_Toc493202263"/>
+      <w:bookmarkStart w:id="248" w:name="_Toc493468423"/>
+      <w:r>
+        <w:t>Actores</w:t>
       </w:r>
       <w:bookmarkEnd w:id="245"/>
-    </w:p>
-    <w:p>
-      <w:pPr>
-        <w:pStyle w:val="PSI-Ttulo3"/>
-      </w:pPr>
-      <w:bookmarkStart w:id="246" w:name="_Toc493192704"/>
-      <w:bookmarkStart w:id="247" w:name="_Toc493194905"/>
-      <w:bookmarkStart w:id="248" w:name="_Toc493202263"/>
-      <w:bookmarkStart w:id="249" w:name="_Toc493468423"/>
-      <w:r>
-        <w:t>Actores</w:t>
-      </w:r>
       <w:bookmarkEnd w:id="246"/>
       <w:bookmarkEnd w:id="247"/>
       <w:bookmarkEnd w:id="248"/>
-      <w:bookmarkEnd w:id="249"/>
     </w:p>
     <w:p>
       <w:pPr>
@@ -8206,76 +8204,76 @@
       <w:pPr>
         <w:pStyle w:val="PSI-Ttulo3"/>
       </w:pPr>
-      <w:bookmarkStart w:id="250" w:name="_Toc493192705"/>
-      <w:bookmarkStart w:id="251" w:name="_Toc493194906"/>
-      <w:bookmarkStart w:id="252" w:name="_Toc493202264"/>
-      <w:bookmarkStart w:id="253" w:name="_Toc493468424"/>
+      <w:bookmarkStart w:id="249" w:name="_Toc493192705"/>
+      <w:bookmarkStart w:id="250" w:name="_Toc493194906"/>
+      <w:bookmarkStart w:id="251" w:name="_Toc493202264"/>
+      <w:bookmarkStart w:id="252" w:name="_Toc493468424"/>
       <w:r>
         <w:t>Descripción</w:t>
       </w:r>
+      <w:bookmarkEnd w:id="249"/>
       <w:bookmarkEnd w:id="250"/>
       <w:bookmarkEnd w:id="251"/>
       <w:bookmarkEnd w:id="252"/>
+    </w:p>
+    <w:p>
+      <w:pPr>
+        <w:pStyle w:val="PSI-Normal"/>
+        <w:rPr>
+          <w:lang w:eastAsia="ar-SA"/>
+        </w:rPr>
+      </w:pPr>
+      <w:r>
+        <w:rPr>
+          <w:lang w:eastAsia="ar-SA"/>
+        </w:rPr>
+        <w:t>El usuario valorador agrega información a la valoración que se encuentra realizando mediante un archivo adjunto en formato de imagen. Ya sea agregando una fotografía ya realizada o accediendo a su cámara para obtener una en el momento.</w:t>
+      </w:r>
+    </w:p>
+    <w:p>
+      <w:pPr>
+        <w:pStyle w:val="PSI-Normal"/>
+        <w:rPr>
+          <w:lang w:eastAsia="ar-SA"/>
+        </w:rPr>
+      </w:pPr>
+    </w:p>
+    <w:p>
+      <w:pPr>
+        <w:pStyle w:val="PSI-Ttulo2"/>
+      </w:pPr>
+      <w:bookmarkStart w:id="253" w:name="_Toc493468425"/>
+      <w:r>
+        <w:t>[</w:t>
+      </w:r>
+      <w:r>
+        <w:t xml:space="preserve">CU20 – </w:t>
+      </w:r>
+      <w:proofErr w:type="spellStart"/>
+      <w:r>
+        <w:t>AgregarEmail</w:t>
+      </w:r>
+      <w:proofErr w:type="spellEnd"/>
+      <w:r>
+        <w:t>]</w:t>
+      </w:r>
       <w:bookmarkEnd w:id="253"/>
     </w:p>
     <w:p>
       <w:pPr>
-        <w:pStyle w:val="PSI-Normal"/>
-        <w:rPr>
-          <w:lang w:eastAsia="ar-SA"/>
-        </w:rPr>
-      </w:pPr>
-      <w:r>
-        <w:rPr>
-          <w:lang w:eastAsia="ar-SA"/>
-        </w:rPr>
-        <w:t>El usuario valorador agrega información a la valoración que se encuentra realizando mediante un archivo adjunto en formato de imagen. Ya sea agregando una fotografía ya realizada o accediendo a su cámara para obtener una en el momento.</w:t>
-      </w:r>
-    </w:p>
-    <w:p>
-      <w:pPr>
-        <w:pStyle w:val="PSI-Normal"/>
-        <w:rPr>
-          <w:lang w:eastAsia="ar-SA"/>
-        </w:rPr>
-      </w:pPr>
-    </w:p>
-    <w:p>
-      <w:pPr>
-        <w:pStyle w:val="PSI-Ttulo2"/>
-      </w:pPr>
-      <w:bookmarkStart w:id="254" w:name="_Toc493468425"/>
-      <w:r>
-        <w:t>[</w:t>
-      </w:r>
-      <w:r>
-        <w:t xml:space="preserve">CU20 – </w:t>
-      </w:r>
-      <w:proofErr w:type="spellStart"/>
-      <w:r>
-        <w:t>AgregarEmail</w:t>
-      </w:r>
-      <w:proofErr w:type="spellEnd"/>
-      <w:r>
-        <w:t>]</w:t>
+        <w:pStyle w:val="PSI-Ttulo3"/>
+      </w:pPr>
+      <w:bookmarkStart w:id="254" w:name="_Toc493192707"/>
+      <w:bookmarkStart w:id="255" w:name="_Toc493194908"/>
+      <w:bookmarkStart w:id="256" w:name="_Toc493202266"/>
+      <w:bookmarkStart w:id="257" w:name="_Toc493468426"/>
+      <w:r>
+        <w:t>Actores</w:t>
       </w:r>
       <w:bookmarkEnd w:id="254"/>
-    </w:p>
-    <w:p>
-      <w:pPr>
-        <w:pStyle w:val="PSI-Ttulo3"/>
-      </w:pPr>
-      <w:bookmarkStart w:id="255" w:name="_Toc493192707"/>
-      <w:bookmarkStart w:id="256" w:name="_Toc493194908"/>
-      <w:bookmarkStart w:id="257" w:name="_Toc493202266"/>
-      <w:bookmarkStart w:id="258" w:name="_Toc493468426"/>
-      <w:r>
-        <w:t>Actores</w:t>
-      </w:r>
       <w:bookmarkEnd w:id="255"/>
       <w:bookmarkEnd w:id="256"/>
       <w:bookmarkEnd w:id="257"/>
-      <w:bookmarkEnd w:id="258"/>
     </w:p>
     <w:p>
       <w:pPr>
@@ -8293,66 +8291,66 @@
       <w:pPr>
         <w:pStyle w:val="PSI-Ttulo3"/>
       </w:pPr>
-      <w:bookmarkStart w:id="259" w:name="_Toc493192708"/>
-      <w:bookmarkStart w:id="260" w:name="_Toc493194909"/>
-      <w:bookmarkStart w:id="261" w:name="_Toc493202267"/>
-      <w:bookmarkStart w:id="262" w:name="_Toc493468427"/>
+      <w:bookmarkStart w:id="258" w:name="_Toc493192708"/>
+      <w:bookmarkStart w:id="259" w:name="_Toc493194909"/>
+      <w:bookmarkStart w:id="260" w:name="_Toc493202267"/>
+      <w:bookmarkStart w:id="261" w:name="_Toc493468427"/>
       <w:r>
         <w:t>Descripción</w:t>
       </w:r>
+      <w:bookmarkEnd w:id="258"/>
       <w:bookmarkEnd w:id="259"/>
       <w:bookmarkEnd w:id="260"/>
       <w:bookmarkEnd w:id="261"/>
+    </w:p>
+    <w:p>
+      <w:pPr>
+        <w:pStyle w:val="PSI-Normal"/>
+      </w:pPr>
+      <w:r>
+        <w:rPr>
+          <w:lang w:eastAsia="ar-SA"/>
+        </w:rPr>
+        <w:t>El usuario valorador posee la opción de dejar registrado su dirección de correo electrónico a la valoración con el sentido de recibir una notificación cuando esta sea atendida, solucionada o cuente con un cambio en su estado.</w:t>
+      </w:r>
+    </w:p>
+    <w:p>
+      <w:pPr>
+        <w:pStyle w:val="PSI-Normal"/>
+      </w:pPr>
+    </w:p>
+    <w:p>
+      <w:pPr>
+        <w:pStyle w:val="PSI-Ttulo2"/>
+      </w:pPr>
+      <w:bookmarkStart w:id="262" w:name="_Toc493468428"/>
+      <w:r>
+        <w:t>[</w:t>
+      </w:r>
+      <w:r>
+        <w:t xml:space="preserve">CU21 – </w:t>
+      </w:r>
+      <w:proofErr w:type="spellStart"/>
+      <w:r>
+        <w:t>GeneraEstadistica</w:t>
+      </w:r>
+      <w:proofErr w:type="spellEnd"/>
+      <w:r>
+        <w:t>]</w:t>
+      </w:r>
       <w:bookmarkEnd w:id="262"/>
     </w:p>
     <w:p>
       <w:pPr>
-        <w:pStyle w:val="PSI-Normal"/>
-      </w:pPr>
-      <w:r>
-        <w:rPr>
-          <w:lang w:eastAsia="ar-SA"/>
-        </w:rPr>
-        <w:t>El usuario valorador posee la opción de dejar registrado su dirección de correo electrónico a la valoración con el sentido de recibir una notificación cuando esta sea atendida, solucionada o cuente con un cambio en su estado.</w:t>
-      </w:r>
-    </w:p>
-    <w:p>
-      <w:pPr>
-        <w:pStyle w:val="PSI-Normal"/>
-      </w:pPr>
-    </w:p>
-    <w:p>
-      <w:pPr>
-        <w:pStyle w:val="PSI-Ttulo2"/>
-      </w:pPr>
-      <w:bookmarkStart w:id="263" w:name="_Toc493468428"/>
-      <w:r>
-        <w:t>[</w:t>
-      </w:r>
-      <w:r>
-        <w:t xml:space="preserve">CU21 – </w:t>
-      </w:r>
-      <w:proofErr w:type="spellStart"/>
-      <w:r>
-        <w:t>GeneraEstadistica</w:t>
-      </w:r>
-      <w:proofErr w:type="spellEnd"/>
-      <w:r>
-        <w:t>]</w:t>
+        <w:pStyle w:val="PSI-Ttulo3"/>
+      </w:pPr>
+      <w:bookmarkStart w:id="263" w:name="_Toc493202269"/>
+      <w:bookmarkStart w:id="264" w:name="_Toc493468429"/>
+      <w:r>
+        <w:t>Actores</w:t>
       </w:r>
       <w:bookmarkEnd w:id="263"/>
-    </w:p>
-    <w:p>
-      <w:pPr>
-        <w:pStyle w:val="PSI-Ttulo3"/>
-      </w:pPr>
-      <w:bookmarkStart w:id="264" w:name="_Toc493202269"/>
-      <w:bookmarkStart w:id="265" w:name="_Toc493468429"/>
-      <w:r>
-        <w:t>Actores</w:t>
-      </w:r>
       <w:bookmarkEnd w:id="264"/>
-      <w:bookmarkEnd w:id="265"/>
     </w:p>
     <w:p>
       <w:pPr>
@@ -8400,43 +8398,43 @@
       <w:pPr>
         <w:pStyle w:val="PSI-Ttulo3"/>
       </w:pPr>
-      <w:bookmarkStart w:id="266" w:name="_Toc493202270"/>
-      <w:bookmarkStart w:id="267" w:name="_Toc493468430"/>
+      <w:bookmarkStart w:id="265" w:name="_Toc493202270"/>
+      <w:bookmarkStart w:id="266" w:name="_Toc493468430"/>
       <w:r>
         <w:lastRenderedPageBreak/>
         <w:t>Descripción</w:t>
       </w:r>
+      <w:bookmarkEnd w:id="265"/>
       <w:bookmarkEnd w:id="266"/>
+    </w:p>
+    <w:p>
+      <w:pPr>
+        <w:pStyle w:val="PSI-Normal"/>
+      </w:pPr>
+      <w:r>
+        <w:rPr>
+          <w:lang w:eastAsia="ar-SA"/>
+        </w:rPr>
+        <w:t>El usuario con permisos de administrador o de encargado de servicio genera un informe estadístico, a partir de la selección de uno en específico disponible, referente a los datos y/o componentes que administra.</w:t>
+      </w:r>
+    </w:p>
+    <w:p>
+      <w:pPr>
+        <w:pStyle w:val="PSI-Ttulo3"/>
+        <w:rPr>
+          <w:lang w:eastAsia="ar-SA"/>
+        </w:rPr>
+      </w:pPr>
+      <w:bookmarkStart w:id="267" w:name="_Toc493202271"/>
+      <w:bookmarkStart w:id="268" w:name="_Toc493468431"/>
+      <w:r>
+        <w:rPr>
+          <w:lang w:eastAsia="ar-SA"/>
+        </w:rPr>
+        <w:t>Relación a otros Casos de Uso</w:t>
+      </w:r>
       <w:bookmarkEnd w:id="267"/>
-    </w:p>
-    <w:p>
-      <w:pPr>
-        <w:pStyle w:val="PSI-Normal"/>
-      </w:pPr>
-      <w:r>
-        <w:rPr>
-          <w:lang w:eastAsia="ar-SA"/>
-        </w:rPr>
-        <w:t>El usuario con permisos de administrador o de encargado de servicio genera un informe estadístico, a partir de la selección de uno en específico disponible, referente a los datos y/o componentes que administra.</w:t>
-      </w:r>
-    </w:p>
-    <w:p>
-      <w:pPr>
-        <w:pStyle w:val="PSI-Ttulo3"/>
-        <w:rPr>
-          <w:lang w:eastAsia="ar-SA"/>
-        </w:rPr>
-      </w:pPr>
-      <w:bookmarkStart w:id="268" w:name="_Toc493202271"/>
-      <w:bookmarkStart w:id="269" w:name="_Toc493468431"/>
-      <w:r>
-        <w:rPr>
-          <w:lang w:eastAsia="ar-SA"/>
-        </w:rPr>
-        <w:t>Relación a otros Casos de Uso</w:t>
-      </w:r>
       <w:bookmarkEnd w:id="268"/>
-      <w:bookmarkEnd w:id="269"/>
     </w:p>
     <w:p>
       <w:pPr>
@@ -8479,33 +8477,33 @@
       <w:pPr>
         <w:pStyle w:val="PSI-Ttulo1"/>
       </w:pPr>
-      <w:bookmarkStart w:id="270" w:name="_Toc235007272"/>
-      <w:bookmarkStart w:id="271" w:name="_Toc235009559"/>
-      <w:bookmarkStart w:id="272" w:name="_Toc493468432"/>
+      <w:bookmarkStart w:id="269" w:name="_Toc235007272"/>
+      <w:bookmarkStart w:id="270" w:name="_Toc235009559"/>
+      <w:bookmarkStart w:id="271" w:name="_Toc493468432"/>
       <w:r>
         <w:t>Diagrama</w:t>
       </w:r>
+      <w:bookmarkEnd w:id="269"/>
       <w:bookmarkEnd w:id="270"/>
+      <w:r>
+        <w:t>s</w:t>
+      </w:r>
+      <w:r>
+        <w:t xml:space="preserve"> de Casos de Uso</w:t>
+      </w:r>
       <w:bookmarkEnd w:id="271"/>
-      <w:r>
-        <w:t>s</w:t>
-      </w:r>
-      <w:r>
-        <w:t xml:space="preserve"> de Casos de Uso</w:t>
+    </w:p>
+    <w:p>
+      <w:pPr>
+        <w:pStyle w:val="PSI-Ttulo2"/>
+      </w:pPr>
+      <w:bookmarkStart w:id="272" w:name="_Toc493468433"/>
+      <w:bookmarkStart w:id="273" w:name="_Toc235007274"/>
+      <w:bookmarkStart w:id="274" w:name="_Toc235009560"/>
+      <w:r>
+        <w:t>Diagrama de Casos de Uso 01 – ABM Servicios</w:t>
       </w:r>
       <w:bookmarkEnd w:id="272"/>
-    </w:p>
-    <w:p>
-      <w:pPr>
-        <w:pStyle w:val="PSI-Ttulo2"/>
-      </w:pPr>
-      <w:bookmarkStart w:id="273" w:name="_Toc493468433"/>
-      <w:bookmarkStart w:id="274" w:name="_Toc235007274"/>
-      <w:bookmarkStart w:id="275" w:name="_Toc235009560"/>
-      <w:r>
-        <w:t>Diagrama de Casos de Uso 01 – ABM Servicios</w:t>
-      </w:r>
-      <w:bookmarkEnd w:id="273"/>
     </w:p>
     <w:p>
       <w:pPr>
@@ -8571,11 +8569,11 @@
       <w:pPr>
         <w:pStyle w:val="PSI-Ttulo2"/>
       </w:pPr>
-      <w:bookmarkStart w:id="276" w:name="_Toc493468434"/>
+      <w:bookmarkStart w:id="275" w:name="_Toc493468434"/>
       <w:r>
         <w:t>Diagrama de Casos de Uso 02 – ABM Valoraciones</w:t>
       </w:r>
-      <w:bookmarkEnd w:id="276"/>
+      <w:bookmarkEnd w:id="275"/>
     </w:p>
     <w:p>
       <w:pPr>
@@ -8641,12 +8639,12 @@
       <w:pPr>
         <w:pStyle w:val="PSI-Ttulo2"/>
       </w:pPr>
-      <w:bookmarkStart w:id="277" w:name="_Toc493468435"/>
+      <w:bookmarkStart w:id="276" w:name="_Toc493468435"/>
       <w:r>
         <w:lastRenderedPageBreak/>
         <w:t>Diagrama de Casos de Uso 03 – Realizar Valoración</w:t>
       </w:r>
-      <w:bookmarkEnd w:id="277"/>
+      <w:bookmarkEnd w:id="276"/>
     </w:p>
     <w:p>
       <w:pPr>
@@ -8716,11 +8714,11 @@
       <w:pPr>
         <w:pStyle w:val="PSI-Ttulo2"/>
       </w:pPr>
-      <w:bookmarkStart w:id="278" w:name="_Toc493468436"/>
+      <w:bookmarkStart w:id="277" w:name="_Toc493468436"/>
       <w:r>
         <w:t xml:space="preserve">Diagrama de Casos de Uso 04 – ABM </w:t>
       </w:r>
-      <w:bookmarkEnd w:id="278"/>
+      <w:bookmarkEnd w:id="277"/>
       <w:r>
         <w:t>Ubicación</w:t>
       </w:r>
@@ -8789,11 +8787,11 @@
       <w:pPr>
         <w:pStyle w:val="PSI-Ttulo2"/>
       </w:pPr>
-      <w:bookmarkStart w:id="279" w:name="_Toc493468437"/>
+      <w:bookmarkStart w:id="278" w:name="_Toc493468437"/>
       <w:r>
         <w:t>Diagrama de Casos de Uso 05 – Atender Valoración</w:t>
       </w:r>
-      <w:bookmarkEnd w:id="279"/>
+      <w:bookmarkEnd w:id="278"/>
     </w:p>
     <w:p>
       <w:pPr>
@@ -8860,12 +8858,12 @@
       <w:pPr>
         <w:pStyle w:val="PSI-Ttulo2"/>
       </w:pPr>
-      <w:bookmarkStart w:id="280" w:name="_Toc493468438"/>
+      <w:bookmarkStart w:id="279" w:name="_Toc493468438"/>
       <w:r>
         <w:lastRenderedPageBreak/>
         <w:t>Diagrama de Casos de Uso 06 – Generar Estadísticas</w:t>
       </w:r>
-      <w:bookmarkEnd w:id="280"/>
+      <w:bookmarkEnd w:id="279"/>
     </w:p>
     <w:p>
       <w:pPr>
@@ -8934,7 +8932,7 @@
       <w:pPr>
         <w:pStyle w:val="PSI-Ttulo2"/>
       </w:pPr>
-      <w:bookmarkStart w:id="281" w:name="_Toc493468439"/>
+      <w:bookmarkStart w:id="280" w:name="_Toc493468439"/>
       <w:r>
         <w:t>Diagrama de Casos de Uso 0</w:t>
       </w:r>
@@ -8944,7 +8942,7 @@
       <w:r>
         <w:t xml:space="preserve"> – Sistema Completo</w:t>
       </w:r>
-      <w:bookmarkEnd w:id="281"/>
+      <w:bookmarkEnd w:id="280"/>
     </w:p>
     <w:p>
       <w:pPr>
@@ -9023,49 +9021,49 @@
           <w:szCs w:val="22"/>
         </w:rPr>
       </w:pPr>
-      <w:bookmarkStart w:id="282" w:name="_Toc493468440"/>
+      <w:bookmarkStart w:id="281" w:name="_Toc493468440"/>
       <w:r>
         <w:t>Requerimientos Técnicos</w:t>
       </w:r>
+      <w:bookmarkEnd w:id="273"/>
       <w:bookmarkEnd w:id="274"/>
-      <w:bookmarkEnd w:id="275"/>
+      <w:bookmarkEnd w:id="281"/>
+    </w:p>
+    <w:p>
+      <w:pPr>
+        <w:pStyle w:val="PSI-Normal"/>
+      </w:pPr>
+      <w:r>
+        <w:t xml:space="preserve">Se requiere que el sistema sea desarrollado para un ambiente de dispositivo móvil inteligente, </w:t>
+      </w:r>
+      <w:r>
+        <w:rPr>
+          <w:i/>
+        </w:rPr>
+        <w:t>Smartphone</w:t>
+      </w:r>
+      <w:r>
+        <w:t>, en el que se pueda implementar las características de realización de reclamos. Para las funcionalidades relacionadas a eliminación, inserción o modificación de los registros de reclamos y servicios, se desea que este realizada en un ambiente web.</w:t>
+      </w:r>
+    </w:p>
+    <w:p>
+      <w:pPr>
+        <w:pStyle w:val="PSI-Normal"/>
+      </w:pPr>
+    </w:p>
+    <w:p>
+      <w:pPr>
+        <w:pStyle w:val="PSI-Ttulo1"/>
+      </w:pPr>
+      <w:bookmarkStart w:id="282" w:name="_Toc235007275"/>
+      <w:bookmarkStart w:id="283" w:name="_Toc235009561"/>
+      <w:bookmarkStart w:id="284" w:name="_Toc493468441"/>
+      <w:r>
+        <w:t>Requerimientos Funcionales</w:t>
+      </w:r>
       <w:bookmarkEnd w:id="282"/>
-    </w:p>
-    <w:p>
-      <w:pPr>
-        <w:pStyle w:val="PSI-Normal"/>
-      </w:pPr>
-      <w:r>
-        <w:t xml:space="preserve">Se requiere que el sistema sea desarrollado para un ambiente de dispositivo móvil inteligente, </w:t>
-      </w:r>
-      <w:r>
-        <w:rPr>
-          <w:i/>
-        </w:rPr>
-        <w:t>Smartphone</w:t>
-      </w:r>
-      <w:r>
-        <w:t>, en el que se pueda implementar las características de realización de reclamos. Para las funcionalidades relacionadas a eliminación, inserción o modificación de los registros de reclamos y servicios, se desea que este realizada en un ambiente web.</w:t>
-      </w:r>
-    </w:p>
-    <w:p>
-      <w:pPr>
-        <w:pStyle w:val="PSI-Normal"/>
-      </w:pPr>
-    </w:p>
-    <w:p>
-      <w:pPr>
-        <w:pStyle w:val="PSI-Ttulo1"/>
-      </w:pPr>
-      <w:bookmarkStart w:id="283" w:name="_Toc235007275"/>
-      <w:bookmarkStart w:id="284" w:name="_Toc235009561"/>
-      <w:bookmarkStart w:id="285" w:name="_Toc493468441"/>
-      <w:r>
-        <w:t>Requerimientos Funcionales</w:t>
-      </w:r>
       <w:bookmarkEnd w:id="283"/>
       <w:bookmarkEnd w:id="284"/>
-      <w:bookmarkEnd w:id="285"/>
     </w:p>
     <w:p>
       <w:pPr>
@@ -9469,7 +9467,14 @@
                 <w:rFonts w:cstheme="minorHAnsi"/>
                 <w:color w:val="auto"/>
               </w:rPr>
-              <w:t>Eliminar servicio.</w:t>
+              <w:t>Deshabilitar</w:t>
+            </w:r>
+            <w:r>
+              <w:rPr>
+                <w:rFonts w:cstheme="minorHAnsi"/>
+                <w:color w:val="auto"/>
+              </w:rPr>
+              <w:t xml:space="preserve"> servicio.</w:t>
             </w:r>
           </w:p>
         </w:tc>
@@ -12824,7 +12829,21 @@
                 <w:rFonts w:cstheme="minorHAnsi"/>
                 <w:color w:val="auto"/>
               </w:rPr>
-              <w:t>Permitir agregar correo a reclamante.</w:t>
+              <w:t xml:space="preserve">Permitir agregar correo a </w:t>
+            </w:r>
+            <w:r>
+              <w:rPr>
+                <w:rFonts w:cstheme="minorHAnsi"/>
+                <w:color w:val="auto"/>
+              </w:rPr>
+              <w:t>valoración</w:t>
+            </w:r>
+            <w:r>
+              <w:rPr>
+                <w:rFonts w:cstheme="minorHAnsi"/>
+                <w:color w:val="auto"/>
+              </w:rPr>
+              <w:t>.</w:t>
             </w:r>
           </w:p>
         </w:tc>
@@ -13113,7 +13132,28 @@
                 <w:rFonts w:cstheme="minorHAnsi"/>
                 <w:color w:val="auto"/>
               </w:rPr>
-              <w:t>Permitir agregar un archivo adjunto a la valoración, en forma de imagen, al valorador.</w:t>
+              <w:t>Permitir agregar un a</w:t>
+            </w:r>
+            <w:r>
+              <w:rPr>
+                <w:rFonts w:cstheme="minorHAnsi"/>
+                <w:color w:val="auto"/>
+              </w:rPr>
+              <w:t xml:space="preserve">rchivo adjunto </w:t>
+            </w:r>
+            <w:r>
+              <w:rPr>
+                <w:rFonts w:cstheme="minorHAnsi"/>
+                <w:color w:val="auto"/>
+              </w:rPr>
+              <w:t>en forma de imagen</w:t>
+            </w:r>
+            <w:r>
+              <w:rPr>
+                <w:rFonts w:cstheme="minorHAnsi"/>
+                <w:color w:val="auto"/>
+              </w:rPr>
+              <w:t xml:space="preserve"> a la valoración.</w:t>
             </w:r>
           </w:p>
         </w:tc>
@@ -13409,14 +13449,16 @@
                 <w:rFonts w:cstheme="minorHAnsi"/>
                 <w:color w:val="auto"/>
               </w:rPr>
-              <w:t xml:space="preserve"> al usuario valorador</w:t>
-            </w:r>
-            <w:r>
-              <w:rPr>
-                <w:rFonts w:cstheme="minorHAnsi"/>
-                <w:color w:val="auto"/>
-              </w:rPr>
-              <w:t xml:space="preserve"> un</w:t>
+              <w:t xml:space="preserve"> </w:t>
+            </w:r>
+            <w:bookmarkStart w:id="285" w:name="_GoBack"/>
+            <w:bookmarkEnd w:id="285"/>
+            <w:r>
+              <w:rPr>
+                <w:rFonts w:cstheme="minorHAnsi"/>
+                <w:color w:val="auto"/>
+              </w:rPr>
+              <w:t>un</w:t>
             </w:r>
             <w:r>
               <w:rPr>
@@ -13437,7 +13479,21 @@
                 <w:rFonts w:cstheme="minorHAnsi"/>
                 <w:color w:val="auto"/>
               </w:rPr>
-              <w:t>descripción sobre la valoración realizada.</w:t>
+              <w:t xml:space="preserve">descripción </w:t>
+            </w:r>
+            <w:r>
+              <w:rPr>
+                <w:rFonts w:cstheme="minorHAnsi"/>
+                <w:color w:val="auto"/>
+              </w:rPr>
+              <w:t>a</w:t>
+            </w:r>
+            <w:r>
+              <w:rPr>
+                <w:rFonts w:cstheme="minorHAnsi"/>
+                <w:color w:val="auto"/>
+              </w:rPr>
+              <w:t xml:space="preserve"> la valoración.</w:t>
             </w:r>
           </w:p>
         </w:tc>
@@ -13572,8 +13628,16 @@
                 <w:b w:val="0"/>
                 <w:color w:val="auto"/>
               </w:rPr>
+              <w:t xml:space="preserve">En el momento posterior de realizar una valoración, el sistema deberá permitirle al </w:t>
+            </w:r>
+            <w:r>
+              <w:rPr>
+                <w:rFonts w:cstheme="minorHAnsi"/>
+                <w:b w:val="0"/>
+                <w:color w:val="auto"/>
+              </w:rPr>
               <w:lastRenderedPageBreak/>
-              <w:t>En el momento posterior de realizar una valoración, el sistema deberá permitirle al usuario valorador el adjuntar un</w:t>
+              <w:t>usuario valorador el adjuntar un</w:t>
             </w:r>
             <w:r>
               <w:rPr>
@@ -13650,6 +13714,7 @@
                 <w:b w:val="0"/>
                 <w:color w:val="auto"/>
               </w:rPr>
+              <w:lastRenderedPageBreak/>
               <w:t>L</w:t>
             </w:r>
             <w:r>
@@ -14391,7 +14456,6 @@
                 <w:rFonts w:cstheme="minorHAnsi"/>
                 <w:lang w:val="es-AR"/>
               </w:rPr>
-              <w:lastRenderedPageBreak/>
               <w:t>Identificación del Requerimiento:</w:t>
             </w:r>
           </w:p>
@@ -14440,6 +14504,7 @@
                 <w:rFonts w:cstheme="minorHAnsi"/>
                 <w:lang w:val="es-AR"/>
               </w:rPr>
+              <w:lastRenderedPageBreak/>
               <w:t>Características:</w:t>
             </w:r>
           </w:p>
@@ -14652,21 +14717,7 @@
                 <w:rFonts w:cstheme="minorHAnsi"/>
                 <w:color w:val="auto"/>
               </w:rPr>
-              <w:t xml:space="preserve">Búsqueda de </w:t>
-            </w:r>
-            <w:r>
-              <w:rPr>
-                <w:rFonts w:cstheme="minorHAnsi"/>
-                <w:color w:val="auto"/>
-              </w:rPr>
-              <w:t>servicio deseado</w:t>
-            </w:r>
-            <w:r>
-              <w:rPr>
-                <w:rFonts w:cstheme="minorHAnsi"/>
-                <w:color w:val="auto"/>
-              </w:rPr>
-              <w:t>.</w:t>
+              <w:t>Búsqueda de servicio deseado.</w:t>
             </w:r>
           </w:p>
         </w:tc>
@@ -14760,49 +14811,7 @@
                 <w:rFonts w:cstheme="minorHAnsi"/>
                 <w:color w:val="auto"/>
               </w:rPr>
-              <w:t>Bajo la orden de un us</w:t>
-            </w:r>
-            <w:r>
-              <w:rPr>
-                <w:rFonts w:cstheme="minorHAnsi"/>
-                <w:color w:val="auto"/>
-              </w:rPr>
-              <w:t>uario al momento de contemplar un</w:t>
-            </w:r>
-            <w:r>
-              <w:rPr>
-                <w:rFonts w:cstheme="minorHAnsi"/>
-                <w:color w:val="auto"/>
-              </w:rPr>
-              <w:t xml:space="preserve"> servicio, el sistema deberá permitir realizar una búsqueda de l</w:t>
-            </w:r>
-            <w:r>
-              <w:rPr>
-                <w:rFonts w:cstheme="minorHAnsi"/>
-                <w:color w:val="auto"/>
-              </w:rPr>
-              <w:t>o</w:t>
-            </w:r>
-            <w:r>
-              <w:rPr>
-                <w:rFonts w:cstheme="minorHAnsi"/>
-                <w:color w:val="auto"/>
-              </w:rPr>
-              <w:t>s servicio</w:t>
-            </w:r>
-            <w:r>
-              <w:rPr>
-                <w:rFonts w:cstheme="minorHAnsi"/>
-                <w:color w:val="auto"/>
-              </w:rPr>
-              <w:t>s</w:t>
-            </w:r>
-            <w:r>
-              <w:rPr>
-                <w:rFonts w:cstheme="minorHAnsi"/>
-                <w:color w:val="auto"/>
-              </w:rPr>
-              <w:t xml:space="preserve"> disponibles.</w:t>
+              <w:t>Bajo la orden de un usuario al momento de contemplar un servicio, el sistema deberá permitir realizar una búsqueda de los servicios disponibles.</w:t>
             </w:r>
           </w:p>
         </w:tc>
@@ -14829,7 +14838,7 @@
                 <w:b w:val="0"/>
                 <w:color w:val="auto"/>
               </w:rPr>
-              <w:t xml:space="preserve">El sistema deberá permitirle a un usuario </w:t>
+              <w:t xml:space="preserve">El sistema deberá permitirle a un usuario autorizado al momento de este contemplar un </w:t>
             </w:r>
             <w:r>
               <w:rPr>
@@ -14837,7 +14846,7 @@
                 <w:b w:val="0"/>
                 <w:color w:val="auto"/>
               </w:rPr>
-              <w:t>autorizado</w:t>
+              <w:t>servicio</w:t>
             </w:r>
             <w:r>
               <w:rPr>
@@ -14845,79 +14854,7 @@
                 <w:b w:val="0"/>
                 <w:color w:val="auto"/>
               </w:rPr>
-              <w:t xml:space="preserve"> al momento de este </w:t>
-            </w:r>
-            <w:r>
-              <w:rPr>
-                <w:rFonts w:cstheme="minorHAnsi"/>
-                <w:b w:val="0"/>
-                <w:color w:val="auto"/>
-              </w:rPr>
-              <w:t>contemplar un</w:t>
-            </w:r>
-            <w:r>
-              <w:rPr>
-                <w:rFonts w:cstheme="minorHAnsi"/>
-                <w:b w:val="0"/>
-                <w:color w:val="auto"/>
-              </w:rPr>
-              <w:t xml:space="preserve"> </w:t>
-            </w:r>
-            <w:r>
-              <w:rPr>
-                <w:rFonts w:cstheme="minorHAnsi"/>
-                <w:b w:val="0"/>
-                <w:color w:val="auto"/>
-              </w:rPr>
-              <w:t>servicio</w:t>
-            </w:r>
-            <w:r>
-              <w:rPr>
-                <w:rFonts w:cstheme="minorHAnsi"/>
-                <w:b w:val="0"/>
-                <w:color w:val="auto"/>
-              </w:rPr>
-              <w:t>, generar una búsqueda de lo</w:t>
-            </w:r>
-            <w:r>
-              <w:rPr>
-                <w:rFonts w:cstheme="minorHAnsi"/>
-                <w:b w:val="0"/>
-                <w:color w:val="auto"/>
-              </w:rPr>
-              <w:t xml:space="preserve">s </w:t>
-            </w:r>
-            <w:r>
-              <w:rPr>
-                <w:rFonts w:cstheme="minorHAnsi"/>
-                <w:b w:val="0"/>
-                <w:color w:val="auto"/>
-              </w:rPr>
-              <w:t>servicios</w:t>
-            </w:r>
-            <w:r>
-              <w:rPr>
-                <w:rFonts w:cstheme="minorHAnsi"/>
-                <w:b w:val="0"/>
-                <w:color w:val="auto"/>
-              </w:rPr>
-              <w:t xml:space="preserve"> </w:t>
-            </w:r>
-            <w:r>
-              <w:rPr>
-                <w:rFonts w:cstheme="minorHAnsi"/>
-                <w:b w:val="0"/>
-                <w:color w:val="auto"/>
-              </w:rPr>
-              <w:t>que se encuentran ya registrados en el sistema</w:t>
-            </w:r>
-            <w:r>
-              <w:rPr>
-                <w:rFonts w:cstheme="minorHAnsi"/>
-                <w:b w:val="0"/>
-                <w:color w:val="auto"/>
-              </w:rPr>
-              <w:t>.</w:t>
+              <w:t>, generar una búsqueda de los servicios que se encuentran ya registrados en el sistema.</w:t>
             </w:r>
           </w:p>
         </w:tc>
@@ -15080,21 +15017,7 @@
                 <w:rFonts w:cstheme="minorHAnsi"/>
                 <w:color w:val="auto"/>
               </w:rPr>
-              <w:t xml:space="preserve">Búsqueda de </w:t>
-            </w:r>
-            <w:r>
-              <w:rPr>
-                <w:rFonts w:cstheme="minorHAnsi"/>
-                <w:color w:val="auto"/>
-              </w:rPr>
-              <w:t>una ubicación</w:t>
-            </w:r>
-            <w:r>
-              <w:rPr>
-                <w:rFonts w:cstheme="minorHAnsi"/>
-                <w:color w:val="auto"/>
-              </w:rPr>
-              <w:t xml:space="preserve"> deseada.</w:t>
+              <w:t>Búsqueda de una ubicación deseada.</w:t>
             </w:r>
           </w:p>
         </w:tc>
@@ -15188,63 +15111,7 @@
                 <w:rFonts w:cstheme="minorHAnsi"/>
                 <w:color w:val="auto"/>
               </w:rPr>
-              <w:t>Bajo la orden de un usuario al momento de contemplar un</w:t>
-            </w:r>
-            <w:r>
-              <w:rPr>
-                <w:rFonts w:cstheme="minorHAnsi"/>
-                <w:color w:val="auto"/>
-              </w:rPr>
-              <w:t>a</w:t>
-            </w:r>
-            <w:r>
-              <w:rPr>
-                <w:rFonts w:cstheme="minorHAnsi"/>
-                <w:color w:val="auto"/>
-              </w:rPr>
-              <w:t xml:space="preserve"> ubicación, el sistema deberá permitir realizar una búsqueda de l</w:t>
-            </w:r>
-            <w:r>
-              <w:rPr>
-                <w:rFonts w:cstheme="minorHAnsi"/>
-                <w:color w:val="auto"/>
-              </w:rPr>
-              <w:t>a</w:t>
-            </w:r>
-            <w:r>
-              <w:rPr>
-                <w:rFonts w:cstheme="minorHAnsi"/>
-                <w:color w:val="auto"/>
-              </w:rPr>
-              <w:t xml:space="preserve">s </w:t>
-            </w:r>
-            <w:r>
-              <w:rPr>
-                <w:rFonts w:cstheme="minorHAnsi"/>
-                <w:color w:val="auto"/>
-              </w:rPr>
-              <w:t>ubicaciones</w:t>
-            </w:r>
-            <w:r>
-              <w:rPr>
-                <w:rFonts w:cstheme="minorHAnsi"/>
-                <w:color w:val="auto"/>
-              </w:rPr>
-              <w:t xml:space="preserve"> disponibles</w:t>
-            </w:r>
-            <w:r>
-              <w:rPr>
-                <w:rFonts w:cstheme="minorHAnsi"/>
-                <w:color w:val="auto"/>
-              </w:rPr>
-              <w:t xml:space="preserve"> y habilitadas</w:t>
-            </w:r>
-            <w:r>
-              <w:rPr>
-                <w:rFonts w:cstheme="minorHAnsi"/>
-                <w:color w:val="auto"/>
-              </w:rPr>
-              <w:t>.</w:t>
+              <w:t>Bajo la orden de un usuario al momento de contemplar una ubicación, el sistema deberá permitir realizar una búsqueda de las ubicaciones disponibles y habilitadas.</w:t>
             </w:r>
           </w:p>
         </w:tc>
@@ -15271,7 +15138,7 @@
                 <w:b w:val="0"/>
                 <w:color w:val="auto"/>
               </w:rPr>
-              <w:t>El sistema deberá permitirle a un usuario autorizado al momento de este contemplar un</w:t>
+              <w:t xml:space="preserve">El sistema deberá permitirle a un usuario autorizado al momento de este contemplar una </w:t>
             </w:r>
             <w:r>
               <w:rPr>
@@ -15279,7 +15146,7 @@
                 <w:b w:val="0"/>
                 <w:color w:val="auto"/>
               </w:rPr>
-              <w:t>a</w:t>
+              <w:t>ubicación</w:t>
             </w:r>
             <w:r>
               <w:rPr>
@@ -15287,39 +15154,7 @@
                 <w:b w:val="0"/>
                 <w:color w:val="auto"/>
               </w:rPr>
-              <w:t xml:space="preserve"> </w:t>
-            </w:r>
-            <w:r>
-              <w:rPr>
-                <w:rFonts w:cstheme="minorHAnsi"/>
-                <w:b w:val="0"/>
-                <w:color w:val="auto"/>
-              </w:rPr>
-              <w:t>ubicación</w:t>
-            </w:r>
-            <w:r>
-              <w:rPr>
-                <w:rFonts w:cstheme="minorHAnsi"/>
-                <w:b w:val="0"/>
-                <w:color w:val="auto"/>
-              </w:rPr>
-              <w:t>, generar una búsqueda de la</w:t>
-            </w:r>
-            <w:r>
-              <w:rPr>
-                <w:rFonts w:cstheme="minorHAnsi"/>
-                <w:b w:val="0"/>
-                <w:color w:val="auto"/>
-              </w:rPr>
-              <w:t xml:space="preserve">s </w:t>
-            </w:r>
-            <w:r>
-              <w:rPr>
-                <w:rFonts w:cstheme="minorHAnsi"/>
-                <w:b w:val="0"/>
-                <w:color w:val="auto"/>
-              </w:rPr>
-              <w:t>ubicacio</w:t>
+              <w:t>, generar una búsqueda de las ubicacio</w:t>
             </w:r>
             <w:r>
               <w:rPr>
@@ -15425,6 +15260,7 @@
       <w:bookmarkStart w:id="287" w:name="_Toc235009562"/>
       <w:bookmarkStart w:id="288" w:name="_Toc493468442"/>
       <w:r>
+        <w:lastRenderedPageBreak/>
         <w:t>Requerimientos No Funcionales</w:t>
       </w:r>
       <w:bookmarkEnd w:id="286"/>
@@ -15613,7 +15449,6 @@
       <w:bookmarkStart w:id="305" w:name="_Toc235009569"/>
       <w:bookmarkStart w:id="306" w:name="_Toc493468448"/>
       <w:r>
-        <w:lastRenderedPageBreak/>
         <w:t>Interfaces de Software</w:t>
       </w:r>
       <w:bookmarkEnd w:id="304"/>
@@ -15867,7 +15702,6 @@
       <w:bookmarkStart w:id="322" w:name="_Toc235007287"/>
       <w:bookmarkStart w:id="323" w:name="_Toc493468453"/>
       <w:r>
-        <w:lastRenderedPageBreak/>
         <w:t>Requerimientos de Licencia</w:t>
       </w:r>
       <w:bookmarkEnd w:id="318"/>
@@ -15906,6 +15740,7 @@
       <w:bookmarkStart w:id="326" w:name="_Toc235007288"/>
       <w:bookmarkStart w:id="327" w:name="_Toc493468454"/>
       <w:r>
+        <w:lastRenderedPageBreak/>
         <w:t>Requerimientos de  Documentación</w:t>
       </w:r>
       <w:bookmarkEnd w:id="324"/>
@@ -16178,7 +16013,6 @@
       <w:bookmarkStart w:id="344" w:name="_Toc95287985"/>
       <w:bookmarkStart w:id="345" w:name="_Toc493468458"/>
       <w:r>
-        <w:lastRenderedPageBreak/>
         <w:t>Etiquetado y empaquetado</w:t>
       </w:r>
       <w:bookmarkEnd w:id="341"/>
@@ -16221,6 +16055,7 @@
       <w:bookmarkStart w:id="348" w:name="_Toc235007293"/>
       <w:bookmarkStart w:id="349" w:name="_Toc493468459"/>
       <w:r>
+        <w:lastRenderedPageBreak/>
         <w:t>Características No Soportadas</w:t>
       </w:r>
       <w:bookmarkEnd w:id="346"/>
@@ -18643,6 +18478,7 @@
   <w:style w:type="character" w:default="1" w:styleId="Fuentedeprrafopredeter">
     <w:name w:val="Default Paragraph Font"/>
     <w:uiPriority w:val="1"/>
+    <w:semiHidden/>
     <w:unhideWhenUsed/>
   </w:style>
   <w:style w:type="table" w:default="1" w:styleId="Tablanormal">
@@ -19668,6 +19504,7 @@
   <w:style w:type="character" w:default="1" w:styleId="Fuentedeprrafopredeter">
     <w:name w:val="Default Paragraph Font"/>
     <w:uiPriority w:val="1"/>
+    <w:semiHidden/>
     <w:unhideWhenUsed/>
   </w:style>
   <w:style w:type="table" w:default="1" w:styleId="Tablanormal">
@@ -20746,7 +20583,7 @@
 </file>
 
 <file path=customXml/itemProps2.xml><?xml version="1.0" encoding="utf-8"?>
-<ds:datastoreItem xmlns:ds="http://schemas.openxmlformats.org/officeDocument/2006/customXml" ds:itemID="{678AEFBE-2936-46F0-8524-9EE44097A91A}">
+<ds:datastoreItem xmlns:ds="http://schemas.openxmlformats.org/officeDocument/2006/customXml" ds:itemID="{064F7FEF-D637-4205-97EB-AA226F181089}">
   <ds:schemaRefs>
     <ds:schemaRef ds:uri="http://schemas.openxmlformats.org/officeDocument/2006/bibliography"/>
   </ds:schemaRefs>

</xml_diff>